<commit_message>
ADD REPORT IN PDF, ENDED LAB3
</commit_message>
<xml_diff>
--- a/reports/Korshkov_Aleksandr_OOP_lb3.docx
+++ b/reports/Korshkov_Aleksandr_OOP_lb3.docx
@@ -580,17 +580,8 @@
                 <w:color w:val="000000"/>
                 <w:szCs w:val="28"/>
               </w:rPr>
-              <w:t xml:space="preserve"> </w:t>
+              <w:t xml:space="preserve"> Жангиров</w:t>
             </w:r>
-            <w:proofErr w:type="spellStart"/>
-            <w:r>
-              <w:rPr>
-                <w:color w:val="000000"/>
-                <w:szCs w:val="28"/>
-              </w:rPr>
-              <w:t>Жангиров</w:t>
-            </w:r>
-            <w:proofErr w:type="spellEnd"/>
             <w:r>
               <w:rPr>
                 <w:color w:val="000000"/>
@@ -1194,7 +1185,7 @@
             <v:path o:extrusionok="f" gradientshapeok="t" o:connecttype="rect"/>
             <o:lock v:ext="edit" aspectratio="t"/>
           </v:shapetype>
-          <v:shape id="_x0000_i1025" type="#_x0000_t75" style="width:481.5pt;height:463.5pt">
+          <v:shape id="_x0000_i1025" type="#_x0000_t75" style="width:285pt;height:274.7pt">
             <v:imagedata r:id="rId9" o:title="lb3 (2)"/>
           </v:shape>
         </w:pict>
@@ -1247,7 +1238,7 @@
       <w:pPr>
         <w:pStyle w:val="Textbody"/>
         <w:rPr>
-          <w:lang w:val="en-US" w:eastAsia="ru-RU" w:bidi="ar-SA"/>
+          <w:lang w:eastAsia="ru-RU" w:bidi="ar-SA"/>
         </w:rPr>
       </w:pPr>
       <w:r>
@@ -1258,7 +1249,7 @@
       </w:r>
       <w:r>
         <w:rPr>
-          <w:lang w:val="en-US" w:eastAsia="ru-RU" w:bidi="ar-SA"/>
+          <w:lang w:eastAsia="ru-RU" w:bidi="ar-SA"/>
         </w:rPr>
         <w:t xml:space="preserve"> </w:t>
       </w:r>
@@ -1270,7 +1261,7 @@
       </w:r>
       <w:r>
         <w:rPr>
-          <w:lang w:val="en-US" w:eastAsia="ru-RU" w:bidi="ar-SA"/>
+          <w:lang w:eastAsia="ru-RU" w:bidi="ar-SA"/>
         </w:rPr>
         <w:t xml:space="preserve"> </w:t>
       </w:r>
@@ -1282,7 +1273,7 @@
       </w:r>
       <w:r>
         <w:rPr>
-          <w:lang w:val="en-US" w:eastAsia="ru-RU" w:bidi="ar-SA"/>
+          <w:lang w:eastAsia="ru-RU" w:bidi="ar-SA"/>
         </w:rPr>
         <w:t xml:space="preserve"> </w:t>
       </w:r>
@@ -1294,7 +1285,7 @@
       </w:r>
       <w:r>
         <w:rPr>
-          <w:lang w:val="en-US" w:eastAsia="ru-RU" w:bidi="ar-SA"/>
+          <w:lang w:eastAsia="ru-RU" w:bidi="ar-SA"/>
         </w:rPr>
         <w:t xml:space="preserve"> </w:t>
       </w:r>
@@ -1306,14 +1297,14 @@
       </w:r>
       <w:r>
         <w:rPr>
-          <w:lang w:val="en-US" w:eastAsia="ru-RU" w:bidi="ar-SA"/>
+          <w:lang w:eastAsia="ru-RU" w:bidi="ar-SA"/>
         </w:rPr>
         <w:t>:</w:t>
       </w:r>
       <w:r>
         <w:rPr>
           <w:i/>
-          <w:lang w:val="en-US" w:eastAsia="ru-RU" w:bidi="ar-SA"/>
+          <w:lang w:eastAsia="ru-RU" w:bidi="ar-SA"/>
         </w:rPr>
         <w:t xml:space="preserve"> </w:t>
       </w:r>
@@ -1326,14 +1317,14 @@
       </w:r>
       <w:r>
         <w:rPr>
-          <w:lang w:val="en-US" w:eastAsia="ru-RU" w:bidi="ar-SA"/>
+          <w:lang w:eastAsia="ru-RU" w:bidi="ar-SA"/>
         </w:rPr>
         <w:t>,</w:t>
       </w:r>
       <w:r>
         <w:rPr>
           <w:i/>
-          <w:lang w:val="en-US" w:eastAsia="ru-RU" w:bidi="ar-SA"/>
+          <w:lang w:eastAsia="ru-RU" w:bidi="ar-SA"/>
         </w:rPr>
         <w:t xml:space="preserve"> </w:t>
       </w:r>
@@ -1346,11 +1337,10 @@
       </w:r>
       <w:r>
         <w:rPr>
-          <w:lang w:val="en-US" w:eastAsia="ru-RU" w:bidi="ar-SA"/>
+          <w:lang w:eastAsia="ru-RU" w:bidi="ar-SA"/>
         </w:rPr>
         <w:t xml:space="preserve">, </w:t>
       </w:r>
-      <w:proofErr w:type="spellStart"/>
       <w:r>
         <w:rPr>
           <w:i/>
@@ -1365,14 +1355,12 @@
         </w:rPr>
         <w:t>Unit</w:t>
       </w:r>
-      <w:proofErr w:type="spellEnd"/>
-      <w:r>
-        <w:rPr>
-          <w:lang w:val="en-US" w:eastAsia="ru-RU" w:bidi="ar-SA"/>
+      <w:r>
+        <w:rPr>
+          <w:lang w:eastAsia="ru-RU" w:bidi="ar-SA"/>
         </w:rPr>
         <w:t xml:space="preserve">, </w:t>
       </w:r>
-      <w:proofErr w:type="spellStart"/>
       <w:r>
         <w:rPr>
           <w:i/>
@@ -1387,16 +1375,15 @@
         </w:rPr>
         <w:t>Unit</w:t>
       </w:r>
-      <w:proofErr w:type="spellEnd"/>
-      <w:r>
-        <w:rPr>
-          <w:lang w:val="en-US" w:eastAsia="ru-RU" w:bidi="ar-SA"/>
+      <w:r>
+        <w:rPr>
+          <w:lang w:eastAsia="ru-RU" w:bidi="ar-SA"/>
         </w:rPr>
         <w:t>,</w:t>
       </w:r>
       <w:r>
         <w:rPr>
-          <w:lang w:val="en-US" w:eastAsia="ru-RU" w:bidi="ar-SA"/>
+          <w:lang w:eastAsia="ru-RU" w:bidi="ar-SA"/>
         </w:rPr>
         <w:t xml:space="preserve"> </w:t>
       </w:r>
@@ -1409,7 +1396,7 @@
       </w:r>
       <w:r>
         <w:rPr>
-          <w:lang w:val="en-US" w:eastAsia="ru-RU" w:bidi="ar-SA"/>
+          <w:lang w:eastAsia="ru-RU" w:bidi="ar-SA"/>
         </w:rPr>
         <w:t xml:space="preserve">, </w:t>
       </w:r>
@@ -1422,17 +1409,16 @@
       </w:r>
       <w:r>
         <w:rPr>
-          <w:lang w:val="en-US" w:eastAsia="ru-RU" w:bidi="ar-SA"/>
+          <w:lang w:eastAsia="ru-RU" w:bidi="ar-SA"/>
         </w:rPr>
         <w:t>,</w:t>
       </w:r>
       <w:r>
         <w:rPr>
-          <w:lang w:val="en-US" w:eastAsia="ru-RU" w:bidi="ar-SA"/>
-        </w:rPr>
-        <w:t xml:space="preserve"> </w:t>
-      </w:r>
-      <w:proofErr w:type="spellStart"/>
+          <w:lang w:eastAsia="ru-RU" w:bidi="ar-SA"/>
+        </w:rPr>
+        <w:t xml:space="preserve"> </w:t>
+      </w:r>
       <w:r>
         <w:rPr>
           <w:i/>
@@ -1440,10 +1426,9 @@
         </w:rPr>
         <w:t>FileWrapper</w:t>
       </w:r>
-      <w:proofErr w:type="spellEnd"/>
-      <w:r>
-        <w:rPr>
-          <w:lang w:val="en-US" w:eastAsia="ru-RU" w:bidi="ar-SA"/>
+      <w:r>
+        <w:rPr>
+          <w:lang w:eastAsia="ru-RU" w:bidi="ar-SA"/>
         </w:rPr>
         <w:t xml:space="preserve"> </w:t>
       </w:r>
@@ -1456,11 +1441,10 @@
       <w:r>
         <w:rPr>
           <w:i/>
-          <w:lang w:val="en-US" w:eastAsia="ru-RU" w:bidi="ar-SA"/>
-        </w:rPr>
-        <w:t xml:space="preserve"> </w:t>
-      </w:r>
-      <w:proofErr w:type="spellStart"/>
+          <w:lang w:eastAsia="ru-RU" w:bidi="ar-SA"/>
+        </w:rPr>
+        <w:t xml:space="preserve"> </w:t>
+      </w:r>
       <w:r>
         <w:rPr>
           <w:i/>
@@ -1475,10 +1459,9 @@
         </w:rPr>
         <w:t>e</w:t>
       </w:r>
-      <w:proofErr w:type="spellEnd"/>
-      <w:r>
-        <w:rPr>
-          <w:lang w:val="en-US" w:eastAsia="ru-RU" w:bidi="ar-SA"/>
+      <w:r>
+        <w:rPr>
+          <w:lang w:eastAsia="ru-RU" w:bidi="ar-SA"/>
         </w:rPr>
         <w:t>.</w:t>
       </w:r>
@@ -1527,7 +1510,6 @@
         </w:rPr>
         <w:t xml:space="preserve"> </w:t>
       </w:r>
-      <w:proofErr w:type="spellStart"/>
       <w:r>
         <w:rPr>
           <w:i/>
@@ -1535,7 +1517,6 @@
         </w:rPr>
         <w:t>GameState</w:t>
       </w:r>
-      <w:proofErr w:type="spellEnd"/>
       <w:r>
         <w:rPr>
           <w:lang w:eastAsia="ru-RU" w:bidi="ar-SA"/>
@@ -1609,7 +1590,6 @@
         </w:rPr>
         <w:t xml:space="preserve"> Класс </w:t>
       </w:r>
-      <w:proofErr w:type="spellStart"/>
       <w:r>
         <w:rPr>
           <w:i/>
@@ -1617,7 +1597,6 @@
         </w:rPr>
         <w:t>GameState</w:t>
       </w:r>
-      <w:proofErr w:type="spellEnd"/>
       <w:r>
         <w:rPr>
           <w:lang w:eastAsia="ru-RU" w:bidi="ar-SA"/>
@@ -1656,7 +1635,6 @@
         </w:rPr>
         <w:t xml:space="preserve">и </w:t>
       </w:r>
-      <w:proofErr w:type="spellStart"/>
       <w:r>
         <w:rPr>
           <w:i/>
@@ -1664,7 +1642,6 @@
         </w:rPr>
         <w:t>FileWrapper</w:t>
       </w:r>
-      <w:proofErr w:type="spellEnd"/>
       <w:r>
         <w:rPr>
           <w:lang w:eastAsia="ru-RU" w:bidi="ar-SA"/>
@@ -1677,26 +1654,394 @@
         </w:rPr>
         <w:t xml:space="preserve">которые в сумме дают возможность работать с </w:t>
       </w:r>
-      <w:proofErr w:type="spellStart"/>
       <w:r>
         <w:rPr>
           <w:lang w:val="en-US" w:eastAsia="ru-RU" w:bidi="ar-SA"/>
         </w:rPr>
         <w:t>json</w:t>
       </w:r>
-      <w:proofErr w:type="spellEnd"/>
-      <w:r>
-        <w:rPr>
-          <w:lang w:eastAsia="ru-RU" w:bidi="ar-SA"/>
-        </w:rPr>
-        <w:t xml:space="preserve"> </w:t>
+      <w:r>
+        <w:rPr>
+          <w:lang w:eastAsia="ru-RU" w:bidi="ar-SA"/>
+        </w:rPr>
+        <w:t xml:space="preserve"> </w:t>
+      </w:r>
+      <w:r>
+        <w:rPr>
+          <w:lang w:eastAsia="ru-RU" w:bidi="ar-SA"/>
+        </w:rPr>
+        <w:t>файлом и совершать загрузку</w:t>
+      </w:r>
+      <w:r>
+        <w:rPr>
+          <w:lang w:eastAsia="ru-RU" w:bidi="ar-SA"/>
+        </w:rPr>
+        <w:t>/</w:t>
+      </w:r>
+      <w:r>
+        <w:rPr>
+          <w:lang w:eastAsia="ru-RU" w:bidi="ar-SA"/>
+        </w:rPr>
+        <w:t>сохранение игры.</w:t>
+      </w:r>
+      <w:r>
+        <w:rPr>
+          <w:lang w:eastAsia="ru-RU" w:bidi="ar-SA"/>
+        </w:rPr>
+        <w:t xml:space="preserve"> В нём также происходит хэширование </w:t>
+      </w:r>
+      <w:r>
+        <w:rPr>
+          <w:lang w:val="en-US" w:eastAsia="ru-RU" w:bidi="ar-SA"/>
+        </w:rPr>
+        <w:t>json</w:t>
+      </w:r>
+      <w:r>
+        <w:rPr>
+          <w:lang w:eastAsia="ru-RU" w:bidi="ar-SA"/>
+        </w:rPr>
+        <w:t xml:space="preserve"> </w:t>
+      </w:r>
+      <w:r>
+        <w:rPr>
+          <w:lang w:eastAsia="ru-RU" w:bidi="ar-SA"/>
+        </w:rPr>
+        <w:t>файла для его защиты от внешнего вмешательства.</w:t>
+      </w:r>
+    </w:p>
+    <w:p>
+      <w:pPr>
+        <w:pStyle w:val="Textbody"/>
+        <w:rPr>
+          <w:lang w:eastAsia="ru-RU" w:bidi="ar-SA"/>
+        </w:rPr>
+      </w:pPr>
+      <w:r>
+        <w:rPr>
+          <w:lang w:eastAsia="ru-RU" w:bidi="ar-SA"/>
+        </w:rPr>
+        <w:t>Классы</w:t>
+      </w:r>
+      <w:r>
+        <w:rPr>
+          <w:lang w:eastAsia="ru-RU" w:bidi="ar-SA"/>
+        </w:rPr>
+        <w:t xml:space="preserve"> </w:t>
+      </w:r>
+      <w:r>
+        <w:rPr>
+          <w:i/>
+          <w:lang w:val="en-US" w:eastAsia="ru-RU" w:bidi="ar-SA"/>
+        </w:rPr>
+        <w:t>Unit</w:t>
+      </w:r>
+      <w:r>
+        <w:rPr>
+          <w:i/>
+          <w:lang w:eastAsia="ru-RU" w:bidi="ar-SA"/>
+        </w:rPr>
+        <w:t>,</w:t>
+      </w:r>
+      <w:r>
+        <w:rPr>
+          <w:lang w:eastAsia="ru-RU" w:bidi="ar-SA"/>
+        </w:rPr>
+        <w:t xml:space="preserve"> </w:t>
+      </w:r>
+      <w:r>
+        <w:rPr>
+          <w:i/>
+          <w:lang w:val="en-US" w:eastAsia="ru-RU" w:bidi="ar-SA"/>
+        </w:rPr>
+        <w:t>Player</w:t>
+      </w:r>
+      <w:r>
+        <w:rPr>
+          <w:i/>
+          <w:lang w:val="en-US" w:eastAsia="ru-RU" w:bidi="ar-SA"/>
+        </w:rPr>
+        <w:t>Unit</w:t>
+      </w:r>
+      <w:r>
+        <w:rPr>
+          <w:lang w:eastAsia="ru-RU" w:bidi="ar-SA"/>
+        </w:rPr>
+        <w:t xml:space="preserve"> </w:t>
+      </w:r>
+      <w:r>
+        <w:rPr>
+          <w:lang w:eastAsia="ru-RU" w:bidi="ar-SA"/>
+        </w:rPr>
+        <w:t>и</w:t>
+      </w:r>
+      <w:r>
+        <w:rPr>
+          <w:lang w:eastAsia="ru-RU" w:bidi="ar-SA"/>
+        </w:rPr>
+        <w:t xml:space="preserve"> </w:t>
+      </w:r>
+      <w:r>
+        <w:rPr>
+          <w:i/>
+          <w:lang w:val="en-US" w:eastAsia="ru-RU" w:bidi="ar-SA"/>
+        </w:rPr>
+        <w:t>Bot</w:t>
+      </w:r>
+      <w:r>
+        <w:rPr>
+          <w:i/>
+          <w:lang w:val="en-US" w:eastAsia="ru-RU" w:bidi="ar-SA"/>
+        </w:rPr>
+        <w:t>Unit</w:t>
+      </w:r>
+      <w:r>
+        <w:rPr>
+          <w:lang w:eastAsia="ru-RU" w:bidi="ar-SA"/>
+        </w:rPr>
+        <w:t xml:space="preserve"> </w:t>
+      </w:r>
+      <w:r>
+        <w:rPr>
+          <w:lang w:eastAsia="ru-RU" w:bidi="ar-SA"/>
+        </w:rPr>
+        <w:t>являются дата-классами</w:t>
+      </w:r>
+      <w:r>
+        <w:rPr>
+          <w:lang w:eastAsia="ru-RU" w:bidi="ar-SA"/>
+        </w:rPr>
+        <w:t>,</w:t>
+      </w:r>
+      <w:r>
+        <w:rPr>
+          <w:lang w:eastAsia="ru-RU" w:bidi="ar-SA"/>
+        </w:rPr>
+        <w:t xml:space="preserve"> </w:t>
+      </w:r>
+      <w:r>
+        <w:rPr>
+          <w:i/>
+          <w:lang w:val="en-US" w:eastAsia="ru-RU" w:bidi="ar-SA"/>
+        </w:rPr>
+        <w:t>Unit</w:t>
+      </w:r>
+      <w:r>
+        <w:rPr>
+          <w:lang w:eastAsia="ru-RU" w:bidi="ar-SA"/>
+        </w:rPr>
+        <w:t xml:space="preserve"> – </w:t>
+      </w:r>
+      <w:r>
+        <w:rPr>
+          <w:lang w:eastAsia="ru-RU" w:bidi="ar-SA"/>
+        </w:rPr>
+        <w:t>абстрактный класс</w:t>
+      </w:r>
+      <w:r>
+        <w:rPr>
+          <w:lang w:eastAsia="ru-RU" w:bidi="ar-SA"/>
+        </w:rPr>
+        <w:t>,</w:t>
+      </w:r>
+      <w:r>
+        <w:rPr>
+          <w:lang w:eastAsia="ru-RU" w:bidi="ar-SA"/>
+        </w:rPr>
+        <w:t xml:space="preserve"> который хранит общие для игрока и бота поля и методы</w:t>
+      </w:r>
+      <w:r>
+        <w:rPr>
+          <w:lang w:eastAsia="ru-RU" w:bidi="ar-SA"/>
+        </w:rPr>
+        <w:t>;</w:t>
+      </w:r>
+      <w:r>
+        <w:rPr>
+          <w:lang w:eastAsia="ru-RU" w:bidi="ar-SA"/>
+        </w:rPr>
+        <w:t xml:space="preserve"> </w:t>
+      </w:r>
+      <w:r>
+        <w:rPr>
+          <w:i/>
+          <w:lang w:val="en-US" w:eastAsia="ru-RU" w:bidi="ar-SA"/>
+        </w:rPr>
+        <w:t>PlayerUnit</w:t>
+      </w:r>
+      <w:r>
+        <w:rPr>
+          <w:lang w:eastAsia="ru-RU" w:bidi="ar-SA"/>
+        </w:rPr>
+        <w:t xml:space="preserve"> </w:t>
+      </w:r>
+      <w:r>
+        <w:rPr>
+          <w:lang w:eastAsia="ru-RU" w:bidi="ar-SA"/>
+        </w:rPr>
+        <w:t xml:space="preserve">и </w:t>
+      </w:r>
+      <w:r>
+        <w:rPr>
+          <w:i/>
+          <w:lang w:val="en-US" w:eastAsia="ru-RU" w:bidi="ar-SA"/>
+        </w:rPr>
+        <w:t>BotUnit</w:t>
+      </w:r>
+      <w:r>
+        <w:rPr>
+          <w:lang w:eastAsia="ru-RU" w:bidi="ar-SA"/>
+        </w:rPr>
+        <w:t xml:space="preserve"> – наследуемые от </w:t>
+      </w:r>
+      <w:r>
+        <w:rPr>
+          <w:i/>
+          <w:lang w:val="en-US" w:eastAsia="ru-RU" w:bidi="ar-SA"/>
+        </w:rPr>
+        <w:t>Unit</w:t>
+      </w:r>
+      <w:r>
+        <w:rPr>
+          <w:lang w:eastAsia="ru-RU" w:bidi="ar-SA"/>
+        </w:rPr>
+        <w:t xml:space="preserve"> классы</w:t>
+      </w:r>
+      <w:r>
+        <w:rPr>
+          <w:lang w:eastAsia="ru-RU" w:bidi="ar-SA"/>
+        </w:rPr>
+        <w:t>,</w:t>
+      </w:r>
+      <w:r>
+        <w:rPr>
+          <w:lang w:eastAsia="ru-RU" w:bidi="ar-SA"/>
+        </w:rPr>
+        <w:t xml:space="preserve"> представляющие собой игрока и бота соответственно</w:t>
+      </w:r>
+      <w:r>
+        <w:rPr>
+          <w:lang w:eastAsia="ru-RU" w:bidi="ar-SA"/>
+        </w:rPr>
+        <w:t>,</w:t>
+      </w:r>
+      <w:r>
+        <w:rPr>
+          <w:lang w:eastAsia="ru-RU" w:bidi="ar-SA"/>
+        </w:rPr>
+        <w:t xml:space="preserve"> могут только возвращать значения полей</w:t>
+      </w:r>
+      <w:r>
+        <w:rPr>
+          <w:lang w:eastAsia="ru-RU" w:bidi="ar-SA"/>
+        </w:rPr>
+        <w:t>.</w:t>
+      </w:r>
+    </w:p>
+    <w:p>
+      <w:pPr>
+        <w:pStyle w:val="Textbody"/>
+        <w:rPr>
+          <w:lang w:eastAsia="ru-RU" w:bidi="ar-SA"/>
+        </w:rPr>
+      </w:pPr>
+      <w:r>
+        <w:rPr>
+          <w:lang w:eastAsia="ru-RU" w:bidi="ar-SA"/>
+        </w:rPr>
+        <w:t xml:space="preserve">Классы </w:t>
+      </w:r>
+      <w:r>
+        <w:rPr>
+          <w:i/>
+          <w:lang w:val="en-US" w:eastAsia="ru-RU" w:bidi="ar-SA"/>
+        </w:rPr>
+        <w:t>Serialization</w:t>
+      </w:r>
+      <w:r>
+        <w:rPr>
+          <w:lang w:eastAsia="ru-RU" w:bidi="ar-SA"/>
+        </w:rPr>
+        <w:t xml:space="preserve"> и </w:t>
+      </w:r>
+      <w:r>
+        <w:rPr>
+          <w:i/>
+          <w:lang w:val="en-US" w:eastAsia="ru-RU" w:bidi="ar-SA"/>
+        </w:rPr>
+        <w:t>Deserialization</w:t>
+      </w:r>
+      <w:r>
+        <w:rPr>
+          <w:lang w:eastAsia="ru-RU" w:bidi="ar-SA"/>
+        </w:rPr>
+        <w:t xml:space="preserve"> отвечают </w:t>
+      </w:r>
+      <w:r>
+        <w:rPr>
+          <w:lang w:eastAsia="ru-RU" w:bidi="ar-SA"/>
+        </w:rPr>
+        <w:t xml:space="preserve">за считывание и запись из </w:t>
+      </w:r>
+      <w:r>
+        <w:rPr>
+          <w:lang w:val="en-US" w:eastAsia="ru-RU" w:bidi="ar-SA"/>
+        </w:rPr>
+        <w:t>json</w:t>
+      </w:r>
+      <w:r>
+        <w:rPr>
+          <w:lang w:eastAsia="ru-RU" w:bidi="ar-SA"/>
+        </w:rPr>
+        <w:t xml:space="preserve"> файла. Прописаны методы для менеджера кораблей</w:t>
+      </w:r>
+      <w:r>
+        <w:rPr>
+          <w:lang w:eastAsia="ru-RU" w:bidi="ar-SA"/>
+        </w:rPr>
+        <w:t>,</w:t>
+      </w:r>
+      <w:r>
+        <w:rPr>
+          <w:lang w:eastAsia="ru-RU" w:bidi="ar-SA"/>
+        </w:rPr>
+        <w:t xml:space="preserve"> поля и менеджера </w:t>
       </w:r>
       <w:r>
         <w:rPr>
           <w:lang w:eastAsia="ru-RU" w:bidi="ar-SA"/>
         </w:rPr>
         <w:lastRenderedPageBreak/>
-        <w:t>файлом и совершать загрузку</w:t>
+        <w:t>способностей</w:t>
+      </w:r>
+      <w:r>
+        <w:rPr>
+          <w:lang w:eastAsia="ru-RU" w:bidi="ar-SA"/>
+        </w:rPr>
+        <w:t>,</w:t>
+      </w:r>
+      <w:r>
+        <w:rPr>
+          <w:lang w:eastAsia="ru-RU" w:bidi="ar-SA"/>
+        </w:rPr>
+        <w:t xml:space="preserve"> чтобы реализовать загрузку и сохранение игры. Обработка </w:t>
+      </w:r>
+      <w:r>
+        <w:rPr>
+          <w:lang w:val="en-US" w:eastAsia="ru-RU" w:bidi="ar-SA"/>
+        </w:rPr>
+        <w:t>json</w:t>
+      </w:r>
+      <w:r>
+        <w:rPr>
+          <w:lang w:eastAsia="ru-RU" w:bidi="ar-SA"/>
+        </w:rPr>
+        <w:t xml:space="preserve"> файла организована с использованием библиотеки </w:t>
+      </w:r>
+      <w:r>
+        <w:rPr>
+          <w:lang w:val="en-US" w:eastAsia="ru-RU" w:bidi="ar-SA"/>
+        </w:rPr>
+        <w:t>nlohmann</w:t>
       </w:r>
       <w:r>
         <w:rPr>
@@ -1706,35 +2051,15 @@
       </w:r>
       <w:r>
         <w:rPr>
-          <w:lang w:eastAsia="ru-RU" w:bidi="ar-SA"/>
-        </w:rPr>
-        <w:t>сохранение игры.</w:t>
-      </w:r>
-      <w:r>
-        <w:rPr>
-          <w:lang w:eastAsia="ru-RU" w:bidi="ar-SA"/>
-        </w:rPr>
-        <w:t xml:space="preserve"> В нём также происходит хэширование </w:t>
-      </w:r>
-      <w:proofErr w:type="spellStart"/>
-      <w:r>
-        <w:rPr>
           <w:lang w:val="en-US" w:eastAsia="ru-RU" w:bidi="ar-SA"/>
         </w:rPr>
         <w:t>json</w:t>
       </w:r>
-      <w:proofErr w:type="spellEnd"/>
-      <w:r>
-        <w:rPr>
-          <w:lang w:eastAsia="ru-RU" w:bidi="ar-SA"/>
-        </w:rPr>
-        <w:t xml:space="preserve"> </w:t>
-      </w:r>
-      <w:r>
-        <w:rPr>
-          <w:lang w:eastAsia="ru-RU" w:bidi="ar-SA"/>
-        </w:rPr>
-        <w:t>файла для его защиты от внешнего вмешательства.</w:t>
+      <w:r>
+        <w:rPr>
+          <w:lang w:eastAsia="ru-RU" w:bidi="ar-SA"/>
+        </w:rPr>
+        <w:t>.</w:t>
       </w:r>
     </w:p>
     <w:p>
@@ -1748,368 +2073,6 @@
         <w:rPr>
           <w:lang w:eastAsia="ru-RU" w:bidi="ar-SA"/>
         </w:rPr>
-        <w:t>Классы</w:t>
-      </w:r>
-      <w:r>
-        <w:rPr>
-          <w:lang w:eastAsia="ru-RU" w:bidi="ar-SA"/>
-        </w:rPr>
-        <w:t xml:space="preserve"> </w:t>
-      </w:r>
-      <w:r>
-        <w:rPr>
-          <w:i/>
-          <w:lang w:val="en-US" w:eastAsia="ru-RU" w:bidi="ar-SA"/>
-        </w:rPr>
-        <w:t>Unit</w:t>
-      </w:r>
-      <w:r>
-        <w:rPr>
-          <w:i/>
-          <w:lang w:eastAsia="ru-RU" w:bidi="ar-SA"/>
-        </w:rPr>
-        <w:t>,</w:t>
-      </w:r>
-      <w:r>
-        <w:rPr>
-          <w:lang w:eastAsia="ru-RU" w:bidi="ar-SA"/>
-        </w:rPr>
-        <w:t xml:space="preserve"> </w:t>
-      </w:r>
-      <w:proofErr w:type="spellStart"/>
-      <w:r>
-        <w:rPr>
-          <w:i/>
-          <w:lang w:val="en-US" w:eastAsia="ru-RU" w:bidi="ar-SA"/>
-        </w:rPr>
-        <w:t>Player</w:t>
-      </w:r>
-      <w:r>
-        <w:rPr>
-          <w:i/>
-          <w:lang w:val="en-US" w:eastAsia="ru-RU" w:bidi="ar-SA"/>
-        </w:rPr>
-        <w:t>Unit</w:t>
-      </w:r>
-      <w:proofErr w:type="spellEnd"/>
-      <w:r>
-        <w:rPr>
-          <w:lang w:eastAsia="ru-RU" w:bidi="ar-SA"/>
-        </w:rPr>
-        <w:t xml:space="preserve"> </w:t>
-      </w:r>
-      <w:r>
-        <w:rPr>
-          <w:lang w:eastAsia="ru-RU" w:bidi="ar-SA"/>
-        </w:rPr>
-        <w:t>и</w:t>
-      </w:r>
-      <w:r>
-        <w:rPr>
-          <w:lang w:eastAsia="ru-RU" w:bidi="ar-SA"/>
-        </w:rPr>
-        <w:t xml:space="preserve"> </w:t>
-      </w:r>
-      <w:proofErr w:type="spellStart"/>
-      <w:r>
-        <w:rPr>
-          <w:i/>
-          <w:lang w:val="en-US" w:eastAsia="ru-RU" w:bidi="ar-SA"/>
-        </w:rPr>
-        <w:t>Bot</w:t>
-      </w:r>
-      <w:r>
-        <w:rPr>
-          <w:i/>
-          <w:lang w:val="en-US" w:eastAsia="ru-RU" w:bidi="ar-SA"/>
-        </w:rPr>
-        <w:t>Unit</w:t>
-      </w:r>
-      <w:proofErr w:type="spellEnd"/>
-      <w:r>
-        <w:rPr>
-          <w:lang w:eastAsia="ru-RU" w:bidi="ar-SA"/>
-        </w:rPr>
-        <w:t xml:space="preserve"> </w:t>
-      </w:r>
-      <w:r>
-        <w:rPr>
-          <w:lang w:eastAsia="ru-RU" w:bidi="ar-SA"/>
-        </w:rPr>
-        <w:t>являются дата-классами</w:t>
-      </w:r>
-      <w:r>
-        <w:rPr>
-          <w:lang w:eastAsia="ru-RU" w:bidi="ar-SA"/>
-        </w:rPr>
-        <w:t>,</w:t>
-      </w:r>
-      <w:r>
-        <w:rPr>
-          <w:lang w:eastAsia="ru-RU" w:bidi="ar-SA"/>
-        </w:rPr>
-        <w:t xml:space="preserve"> </w:t>
-      </w:r>
-      <w:r>
-        <w:rPr>
-          <w:i/>
-          <w:lang w:val="en-US" w:eastAsia="ru-RU" w:bidi="ar-SA"/>
-        </w:rPr>
-        <w:t>Unit</w:t>
-      </w:r>
-      <w:r>
-        <w:rPr>
-          <w:lang w:eastAsia="ru-RU" w:bidi="ar-SA"/>
-        </w:rPr>
-        <w:t xml:space="preserve"> – </w:t>
-      </w:r>
-      <w:r>
-        <w:rPr>
-          <w:lang w:eastAsia="ru-RU" w:bidi="ar-SA"/>
-        </w:rPr>
-        <w:t>абстрактный класс</w:t>
-      </w:r>
-      <w:r>
-        <w:rPr>
-          <w:lang w:eastAsia="ru-RU" w:bidi="ar-SA"/>
-        </w:rPr>
-        <w:t>,</w:t>
-      </w:r>
-      <w:r>
-        <w:rPr>
-          <w:lang w:eastAsia="ru-RU" w:bidi="ar-SA"/>
-        </w:rPr>
-        <w:t xml:space="preserve"> который хранит общие для игрока и бота поля и методы</w:t>
-      </w:r>
-      <w:r>
-        <w:rPr>
-          <w:lang w:eastAsia="ru-RU" w:bidi="ar-SA"/>
-        </w:rPr>
-        <w:t>;</w:t>
-      </w:r>
-      <w:r>
-        <w:rPr>
-          <w:lang w:eastAsia="ru-RU" w:bidi="ar-SA"/>
-        </w:rPr>
-        <w:t xml:space="preserve"> </w:t>
-      </w:r>
-      <w:proofErr w:type="spellStart"/>
-      <w:r>
-        <w:rPr>
-          <w:i/>
-          <w:lang w:val="en-US" w:eastAsia="ru-RU" w:bidi="ar-SA"/>
-        </w:rPr>
-        <w:t>PlayerUnit</w:t>
-      </w:r>
-      <w:proofErr w:type="spellEnd"/>
-      <w:r>
-        <w:rPr>
-          <w:lang w:eastAsia="ru-RU" w:bidi="ar-SA"/>
-        </w:rPr>
-        <w:t xml:space="preserve"> </w:t>
-      </w:r>
-      <w:r>
-        <w:rPr>
-          <w:lang w:eastAsia="ru-RU" w:bidi="ar-SA"/>
-        </w:rPr>
-        <w:t xml:space="preserve">и </w:t>
-      </w:r>
-      <w:proofErr w:type="spellStart"/>
-      <w:r>
-        <w:rPr>
-          <w:i/>
-          <w:lang w:val="en-US" w:eastAsia="ru-RU" w:bidi="ar-SA"/>
-        </w:rPr>
-        <w:t>BotUnit</w:t>
-      </w:r>
-      <w:proofErr w:type="spellEnd"/>
-      <w:r>
-        <w:rPr>
-          <w:lang w:eastAsia="ru-RU" w:bidi="ar-SA"/>
-        </w:rPr>
-        <w:t xml:space="preserve"> – наследуемые от </w:t>
-      </w:r>
-      <w:r>
-        <w:rPr>
-          <w:i/>
-          <w:lang w:val="en-US" w:eastAsia="ru-RU" w:bidi="ar-SA"/>
-        </w:rPr>
-        <w:t>Unit</w:t>
-      </w:r>
-      <w:r>
-        <w:rPr>
-          <w:lang w:eastAsia="ru-RU" w:bidi="ar-SA"/>
-        </w:rPr>
-        <w:t xml:space="preserve"> классы</w:t>
-      </w:r>
-      <w:r>
-        <w:rPr>
-          <w:lang w:eastAsia="ru-RU" w:bidi="ar-SA"/>
-        </w:rPr>
-        <w:t>,</w:t>
-      </w:r>
-      <w:r>
-        <w:rPr>
-          <w:lang w:eastAsia="ru-RU" w:bidi="ar-SA"/>
-        </w:rPr>
-        <w:t xml:space="preserve"> представляющие собой игрока и бота соответственно</w:t>
-      </w:r>
-      <w:r>
-        <w:rPr>
-          <w:lang w:eastAsia="ru-RU" w:bidi="ar-SA"/>
-        </w:rPr>
-        <w:t>,</w:t>
-      </w:r>
-      <w:r>
-        <w:rPr>
-          <w:lang w:eastAsia="ru-RU" w:bidi="ar-SA"/>
-        </w:rPr>
-        <w:t xml:space="preserve"> могут только возвращать значения полей</w:t>
-      </w:r>
-      <w:r>
-        <w:rPr>
-          <w:lang w:eastAsia="ru-RU" w:bidi="ar-SA"/>
-        </w:rPr>
-        <w:t>.</w:t>
-      </w:r>
-    </w:p>
-    <w:p>
-      <w:pPr>
-        <w:pStyle w:val="Textbody"/>
-        <w:rPr>
-          <w:lang w:eastAsia="ru-RU" w:bidi="ar-SA"/>
-        </w:rPr>
-      </w:pPr>
-      <w:r>
-        <w:rPr>
-          <w:lang w:eastAsia="ru-RU" w:bidi="ar-SA"/>
-        </w:rPr>
-        <w:t xml:space="preserve">Классы </w:t>
-      </w:r>
-      <w:r>
-        <w:rPr>
-          <w:i/>
-          <w:lang w:val="en-US" w:eastAsia="ru-RU" w:bidi="ar-SA"/>
-        </w:rPr>
-        <w:t>Serialization</w:t>
-      </w:r>
-      <w:r>
-        <w:rPr>
-          <w:lang w:eastAsia="ru-RU" w:bidi="ar-SA"/>
-        </w:rPr>
-        <w:t xml:space="preserve"> и </w:t>
-      </w:r>
-      <w:r>
-        <w:rPr>
-          <w:i/>
-          <w:lang w:val="en-US" w:eastAsia="ru-RU" w:bidi="ar-SA"/>
-        </w:rPr>
-        <w:t>Deserialization</w:t>
-      </w:r>
-      <w:r>
-        <w:rPr>
-          <w:lang w:eastAsia="ru-RU" w:bidi="ar-SA"/>
-        </w:rPr>
-        <w:t xml:space="preserve"> отвечают </w:t>
-      </w:r>
-      <w:r>
-        <w:rPr>
-          <w:lang w:eastAsia="ru-RU" w:bidi="ar-SA"/>
-        </w:rPr>
-        <w:t xml:space="preserve">за считывание и запись из </w:t>
-      </w:r>
-      <w:proofErr w:type="spellStart"/>
-      <w:r>
-        <w:rPr>
-          <w:lang w:val="en-US" w:eastAsia="ru-RU" w:bidi="ar-SA"/>
-        </w:rPr>
-        <w:t>json</w:t>
-      </w:r>
-      <w:proofErr w:type="spellEnd"/>
-      <w:r>
-        <w:rPr>
-          <w:lang w:eastAsia="ru-RU" w:bidi="ar-SA"/>
-        </w:rPr>
-        <w:t xml:space="preserve"> файла. Прописаны методы для менеджера кораблей</w:t>
-      </w:r>
-      <w:r>
-        <w:rPr>
-          <w:lang w:eastAsia="ru-RU" w:bidi="ar-SA"/>
-        </w:rPr>
-        <w:t>,</w:t>
-      </w:r>
-      <w:r>
-        <w:rPr>
-          <w:lang w:eastAsia="ru-RU" w:bidi="ar-SA"/>
-        </w:rPr>
-        <w:t xml:space="preserve"> поля и менеджера способностей</w:t>
-      </w:r>
-      <w:r>
-        <w:rPr>
-          <w:lang w:eastAsia="ru-RU" w:bidi="ar-SA"/>
-        </w:rPr>
-        <w:t>,</w:t>
-      </w:r>
-      <w:r>
-        <w:rPr>
-          <w:lang w:eastAsia="ru-RU" w:bidi="ar-SA"/>
-        </w:rPr>
-        <w:t xml:space="preserve"> чтобы реализовать загрузку и сохранение игры. Обработка </w:t>
-      </w:r>
-      <w:proofErr w:type="spellStart"/>
-      <w:r>
-        <w:rPr>
-          <w:lang w:val="en-US" w:eastAsia="ru-RU" w:bidi="ar-SA"/>
-        </w:rPr>
-        <w:t>json</w:t>
-      </w:r>
-      <w:proofErr w:type="spellEnd"/>
-      <w:r>
-        <w:rPr>
-          <w:lang w:eastAsia="ru-RU" w:bidi="ar-SA"/>
-        </w:rPr>
-        <w:t xml:space="preserve"> файла организована с использованием библиотеки </w:t>
-      </w:r>
-      <w:proofErr w:type="spellStart"/>
-      <w:r>
-        <w:rPr>
-          <w:lang w:val="en-US" w:eastAsia="ru-RU" w:bidi="ar-SA"/>
-        </w:rPr>
-        <w:t>nlohmann</w:t>
-      </w:r>
-      <w:proofErr w:type="spellEnd"/>
-      <w:r>
-        <w:rPr>
-          <w:lang w:eastAsia="ru-RU" w:bidi="ar-SA"/>
-        </w:rPr>
-        <w:t>/</w:t>
-      </w:r>
-      <w:proofErr w:type="spellStart"/>
-      <w:r>
-        <w:rPr>
-          <w:lang w:val="en-US" w:eastAsia="ru-RU" w:bidi="ar-SA"/>
-        </w:rPr>
-        <w:t>json</w:t>
-      </w:r>
-      <w:proofErr w:type="spellEnd"/>
-      <w:r>
-        <w:rPr>
-          <w:lang w:eastAsia="ru-RU" w:bidi="ar-SA"/>
-        </w:rPr>
-        <w:t>.</w:t>
-      </w:r>
-    </w:p>
-    <w:p>
-      <w:pPr>
-        <w:pStyle w:val="Textbody"/>
-        <w:rPr>
-          <w:lang w:eastAsia="ru-RU" w:bidi="ar-SA"/>
-        </w:rPr>
-      </w:pPr>
-      <w:r>
-        <w:rPr>
-          <w:lang w:eastAsia="ru-RU" w:bidi="ar-SA"/>
-        </w:rPr>
         <w:t xml:space="preserve"> </w:t>
       </w:r>
       <w:r>
@@ -2118,7 +2081,6 @@
         </w:rPr>
         <w:t xml:space="preserve">Класс </w:t>
       </w:r>
-      <w:proofErr w:type="spellStart"/>
       <w:r>
         <w:rPr>
           <w:i/>
@@ -2126,7 +2088,6 @@
         </w:rPr>
         <w:t>FileWrapper</w:t>
       </w:r>
-      <w:proofErr w:type="spellEnd"/>
       <w:r>
         <w:rPr>
           <w:lang w:eastAsia="ru-RU" w:bidi="ar-SA"/>
@@ -2321,7 +2282,6 @@
           <w:lang w:eastAsia="ru-RU" w:bidi="ar-SA"/>
         </w:rPr>
       </w:pPr>
-      <w:proofErr w:type="spellStart"/>
       <w:r>
         <w:rPr>
           <w:i/>
@@ -2336,7 +2296,6 @@
         </w:rPr>
         <w:t>Unit</w:t>
       </w:r>
-      <w:proofErr w:type="spellEnd"/>
       <w:r>
         <w:rPr>
           <w:i/>
@@ -2368,7 +2327,6 @@
           <w:lang w:eastAsia="ru-RU" w:bidi="ar-SA"/>
         </w:rPr>
       </w:pPr>
-      <w:proofErr w:type="spellStart"/>
       <w:r>
         <w:rPr>
           <w:i/>
@@ -2383,7 +2341,6 @@
         </w:rPr>
         <w:t>Unit</w:t>
       </w:r>
-      <w:proofErr w:type="spellEnd"/>
       <w:r>
         <w:rPr>
           <w:i/>
@@ -2428,59 +2385,19 @@
           <w:lang w:val="en-US" w:eastAsia="ru-RU" w:bidi="ar-SA"/>
         </w:rPr>
       </w:pPr>
-      <w:proofErr w:type="spellStart"/>
-      <w:r>
-        <w:rPr>
-          <w:i/>
-          <w:lang w:val="en-US" w:eastAsia="ru-RU" w:bidi="ar-SA"/>
-        </w:rPr>
-        <w:t>GameState</w:t>
-      </w:r>
-      <w:proofErr w:type="spellEnd"/>
-      <w:r>
-        <w:rPr>
-          <w:i/>
-          <w:lang w:val="en-US" w:eastAsia="ru-RU" w:bidi="ar-SA"/>
-        </w:rPr>
-        <w:t xml:space="preserve"> </w:t>
-      </w:r>
-      <w:proofErr w:type="spellStart"/>
-      <w:r>
-        <w:rPr>
-          <w:i/>
-          <w:lang w:val="en-US" w:eastAsia="ru-RU" w:bidi="ar-SA"/>
-        </w:rPr>
-        <w:t>gameState</w:t>
-      </w:r>
-      <w:proofErr w:type="spellEnd"/>
-      <w:r>
-        <w:rPr>
-          <w:lang w:val="en-US" w:eastAsia="ru-RU" w:bidi="ar-SA"/>
-        </w:rPr>
-        <w:t xml:space="preserve"> – </w:t>
-      </w:r>
-      <w:proofErr w:type="spellStart"/>
-      <w:r>
-        <w:rPr>
-          <w:lang w:val="en-US" w:eastAsia="ru-RU" w:bidi="ar-SA"/>
-        </w:rPr>
-        <w:t>класс</w:t>
-      </w:r>
-      <w:proofErr w:type="spellEnd"/>
-      <w:r>
-        <w:rPr>
-          <w:lang w:val="en-US" w:eastAsia="ru-RU" w:bidi="ar-SA"/>
-        </w:rPr>
-        <w:t xml:space="preserve"> </w:t>
-      </w:r>
-      <w:proofErr w:type="spellStart"/>
-      <w:r>
-        <w:rPr>
-          <w:lang w:val="en-US" w:eastAsia="ru-RU" w:bidi="ar-SA"/>
-        </w:rPr>
-        <w:t>состояния</w:t>
-      </w:r>
-      <w:proofErr w:type="spellEnd"/>
+      <w:r>
+        <w:rPr>
+          <w:i/>
+          <w:lang w:val="en-US" w:eastAsia="ru-RU" w:bidi="ar-SA"/>
+        </w:rPr>
+        <w:t>GameState gameState</w:t>
+      </w:r>
+      <w:r>
+        <w:rPr>
+          <w:lang w:val="en-US" w:eastAsia="ru-RU" w:bidi="ar-SA"/>
+        </w:rPr>
+        <w:t xml:space="preserve"> – класс состояния</w:t>
+      </w:r>
       <w:r>
         <w:rPr>
           <w:lang w:val="en-US" w:eastAsia="ru-RU" w:bidi="ar-SA"/>
@@ -2525,7 +2442,6 @@
         </w:rPr>
         <w:t xml:space="preserve"> </w:t>
       </w:r>
-      <w:proofErr w:type="spellStart"/>
       <w:r>
         <w:rPr>
           <w:i/>
@@ -2533,21 +2449,12 @@
         </w:rPr>
         <w:t>painter</w:t>
       </w:r>
-      <w:proofErr w:type="spellEnd"/>
-      <w:r>
-        <w:rPr>
-          <w:lang w:eastAsia="ru-RU" w:bidi="ar-SA"/>
-        </w:rPr>
-        <w:t xml:space="preserve"> – класс </w:t>
-      </w:r>
-      <w:proofErr w:type="spellStart"/>
-      <w:r>
-        <w:rPr>
-          <w:lang w:eastAsia="ru-RU" w:bidi="ar-SA"/>
-        </w:rPr>
-        <w:t>отрисовщика</w:t>
-      </w:r>
-      <w:proofErr w:type="spellEnd"/>
+      <w:r>
+        <w:rPr>
+          <w:lang w:eastAsia="ru-RU" w:bidi="ar-SA"/>
+        </w:rPr>
+        <w:t xml:space="preserve"> – класс отрисовщика</w:t>
+      </w:r>
       <w:r>
         <w:rPr>
           <w:lang w:eastAsia="ru-RU" w:bidi="ar-SA"/>
@@ -2579,7 +2486,6 @@
         </w:rPr>
         <w:t xml:space="preserve">bool </w:t>
       </w:r>
-      <w:proofErr w:type="spellStart"/>
       <w:r>
         <w:rPr>
           <w:i/>
@@ -2587,7 +2493,6 @@
         </w:rPr>
         <w:t>is_player_win_cond</w:t>
       </w:r>
-      <w:proofErr w:type="spellEnd"/>
       <w:r>
         <w:rPr>
           <w:i/>
@@ -2663,7 +2568,6 @@
         </w:rPr>
         <w:t xml:space="preserve"> </w:t>
       </w:r>
-      <w:proofErr w:type="spellStart"/>
       <w:r>
         <w:rPr>
           <w:i/>
@@ -2699,7 +2603,6 @@
         </w:rPr>
         <w:t>_cond</w:t>
       </w:r>
-      <w:proofErr w:type="spellEnd"/>
       <w:r>
         <w:rPr>
           <w:i/>
@@ -2781,21 +2684,12 @@
         </w:rPr>
         <w:t xml:space="preserve"> </w:t>
       </w:r>
-      <w:proofErr w:type="spellStart"/>
-      <w:r>
-        <w:rPr>
-          <w:i/>
-          <w:lang w:val="en-US" w:eastAsia="ru-RU" w:bidi="ar-SA"/>
-        </w:rPr>
-        <w:t>is_game_end_cond</w:t>
-      </w:r>
-      <w:proofErr w:type="spellEnd"/>
-      <w:r>
-        <w:rPr>
-          <w:i/>
-          <w:lang w:val="en-US" w:eastAsia="ru-RU" w:bidi="ar-SA"/>
-        </w:rPr>
-        <w:t>_</w:t>
+      <w:r>
+        <w:rPr>
+          <w:i/>
+          <w:lang w:val="en-US" w:eastAsia="ru-RU" w:bidi="ar-SA"/>
+        </w:rPr>
+        <w:t>is_game_end_cond_</w:t>
       </w:r>
       <w:r>
         <w:rPr>
@@ -2894,8 +2788,6 @@
         </w:rPr>
         <w:t xml:space="preserve"> </w:t>
       </w:r>
-      <w:proofErr w:type="spellStart"/>
-      <w:proofErr w:type="gramStart"/>
       <w:r>
         <w:rPr>
           <w:i/>
@@ -2910,21 +2802,12 @@
         </w:rPr>
         <w:t>PlayerAbility</w:t>
       </w:r>
-      <w:proofErr w:type="spellEnd"/>
-      <w:r>
-        <w:rPr>
-          <w:i/>
-          <w:lang w:eastAsia="ru-RU" w:bidi="ar-SA"/>
-        </w:rPr>
-        <w:t>(</w:t>
-      </w:r>
-      <w:proofErr w:type="gramEnd"/>
-      <w:r>
-        <w:rPr>
-          <w:i/>
-          <w:lang w:eastAsia="ru-RU" w:bidi="ar-SA"/>
-        </w:rPr>
-        <w:t>)</w:t>
+      <w:r>
+        <w:rPr>
+          <w:i/>
+          <w:lang w:eastAsia="ru-RU" w:bidi="ar-SA"/>
+        </w:rPr>
+        <w:t>()</w:t>
       </w:r>
       <w:r>
         <w:rPr>
@@ -2958,30 +2841,12 @@
           <w:lang w:eastAsia="ru-RU" w:bidi="ar-SA"/>
         </w:rPr>
       </w:pPr>
-      <w:proofErr w:type="spellStart"/>
-      <w:r>
-        <w:rPr>
-          <w:i/>
-          <w:lang w:eastAsia="ru-RU" w:bidi="ar-SA"/>
-        </w:rPr>
-        <w:t>void</w:t>
-      </w:r>
-      <w:proofErr w:type="spellEnd"/>
-      <w:r>
-        <w:rPr>
-          <w:i/>
-          <w:lang w:eastAsia="ru-RU" w:bidi="ar-SA"/>
-        </w:rPr>
-        <w:t xml:space="preserve"> </w:t>
-      </w:r>
-      <w:proofErr w:type="spellStart"/>
-      <w:proofErr w:type="gramStart"/>
-      <w:r>
-        <w:rPr>
-          <w:i/>
-          <w:lang w:eastAsia="ru-RU" w:bidi="ar-SA"/>
-        </w:rPr>
-        <w:t>do</w:t>
+      <w:r>
+        <w:rPr>
+          <w:i/>
+          <w:lang w:eastAsia="ru-RU" w:bidi="ar-SA"/>
+        </w:rPr>
+        <w:t>void do</w:t>
       </w:r>
       <w:r>
         <w:rPr>
@@ -2997,21 +2862,12 @@
         </w:rPr>
         <w:t>Move</w:t>
       </w:r>
-      <w:proofErr w:type="spellEnd"/>
-      <w:r>
-        <w:rPr>
-          <w:i/>
-          <w:lang w:eastAsia="ru-RU" w:bidi="ar-SA"/>
-        </w:rPr>
-        <w:t>(</w:t>
-      </w:r>
-      <w:proofErr w:type="gramEnd"/>
-      <w:r>
-        <w:rPr>
-          <w:i/>
-          <w:lang w:eastAsia="ru-RU" w:bidi="ar-SA"/>
-        </w:rPr>
-        <w:t>)</w:t>
+      <w:r>
+        <w:rPr>
+          <w:i/>
+          <w:lang w:eastAsia="ru-RU" w:bidi="ar-SA"/>
+        </w:rPr>
+        <w:t>()</w:t>
       </w:r>
       <w:r>
         <w:rPr>
@@ -3060,8 +2916,6 @@
         </w:rPr>
         <w:t xml:space="preserve"> </w:t>
       </w:r>
-      <w:proofErr w:type="spellStart"/>
-      <w:proofErr w:type="gramStart"/>
       <w:r>
         <w:rPr>
           <w:i/>
@@ -3076,21 +2930,12 @@
         </w:rPr>
         <w:t>BotMove</w:t>
       </w:r>
-      <w:proofErr w:type="spellEnd"/>
-      <w:r>
-        <w:rPr>
-          <w:i/>
-          <w:lang w:eastAsia="ru-RU" w:bidi="ar-SA"/>
-        </w:rPr>
-        <w:t>(</w:t>
-      </w:r>
-      <w:proofErr w:type="gramEnd"/>
-      <w:r>
-        <w:rPr>
-          <w:i/>
-          <w:lang w:eastAsia="ru-RU" w:bidi="ar-SA"/>
-        </w:rPr>
-        <w:t>)</w:t>
+      <w:r>
+        <w:rPr>
+          <w:i/>
+          <w:lang w:eastAsia="ru-RU" w:bidi="ar-SA"/>
+        </w:rPr>
+        <w:t>()</w:t>
       </w:r>
       <w:r>
         <w:rPr>
@@ -3123,7 +2968,6 @@
           <w:i/>
           <w:lang w:val="en-US" w:eastAsia="ru-RU" w:bidi="ar-SA"/>
         </w:rPr>
-        <w:lastRenderedPageBreak/>
         <w:t>void</w:t>
       </w:r>
       <w:r>
@@ -3133,8 +2977,6 @@
         </w:rPr>
         <w:t xml:space="preserve"> </w:t>
       </w:r>
-      <w:proofErr w:type="spellStart"/>
-      <w:proofErr w:type="gramStart"/>
       <w:r>
         <w:rPr>
           <w:i/>
@@ -3149,21 +2991,12 @@
         </w:rPr>
         <w:t>tartGame</w:t>
       </w:r>
-      <w:proofErr w:type="spellEnd"/>
-      <w:r>
-        <w:rPr>
-          <w:i/>
-          <w:lang w:eastAsia="ru-RU" w:bidi="ar-SA"/>
-        </w:rPr>
-        <w:t>(</w:t>
-      </w:r>
-      <w:proofErr w:type="gramEnd"/>
-      <w:r>
-        <w:rPr>
-          <w:i/>
-          <w:lang w:eastAsia="ru-RU" w:bidi="ar-SA"/>
-        </w:rPr>
-        <w:t>)</w:t>
+      <w:r>
+        <w:rPr>
+          <w:i/>
+          <w:lang w:eastAsia="ru-RU" w:bidi="ar-SA"/>
+        </w:rPr>
+        <w:t>()</w:t>
       </w:r>
       <w:r>
         <w:rPr>
@@ -3265,8 +3098,6 @@
         </w:rPr>
         <w:t xml:space="preserve"> </w:t>
       </w:r>
-      <w:proofErr w:type="spellStart"/>
-      <w:proofErr w:type="gramStart"/>
       <w:r>
         <w:rPr>
           <w:i/>
@@ -3274,21 +3105,12 @@
         </w:rPr>
         <w:t>resetBot</w:t>
       </w:r>
-      <w:proofErr w:type="spellEnd"/>
-      <w:r>
-        <w:rPr>
-          <w:i/>
-          <w:lang w:eastAsia="ru-RU" w:bidi="ar-SA"/>
-        </w:rPr>
-        <w:t>(</w:t>
-      </w:r>
-      <w:proofErr w:type="gramEnd"/>
-      <w:r>
-        <w:rPr>
-          <w:i/>
-          <w:lang w:eastAsia="ru-RU" w:bidi="ar-SA"/>
-        </w:rPr>
-        <w:t>)</w:t>
+      <w:r>
+        <w:rPr>
+          <w:i/>
+          <w:lang w:eastAsia="ru-RU" w:bidi="ar-SA"/>
+        </w:rPr>
+        <w:t>()</w:t>
       </w:r>
       <w:r>
         <w:rPr>
@@ -3336,8 +3158,6 @@
         </w:rPr>
         <w:t xml:space="preserve"> </w:t>
       </w:r>
-      <w:proofErr w:type="spellStart"/>
-      <w:proofErr w:type="gramStart"/>
       <w:r>
         <w:rPr>
           <w:i/>
@@ -3345,21 +3165,12 @@
         </w:rPr>
         <w:t>resetGame</w:t>
       </w:r>
-      <w:proofErr w:type="spellEnd"/>
-      <w:r>
-        <w:rPr>
-          <w:i/>
-          <w:lang w:eastAsia="ru-RU" w:bidi="ar-SA"/>
-        </w:rPr>
-        <w:t>(</w:t>
-      </w:r>
-      <w:proofErr w:type="gramEnd"/>
-      <w:r>
-        <w:rPr>
-          <w:i/>
-          <w:lang w:eastAsia="ru-RU" w:bidi="ar-SA"/>
-        </w:rPr>
-        <w:t>)</w:t>
+      <w:r>
+        <w:rPr>
+          <w:i/>
+          <w:lang w:eastAsia="ru-RU" w:bidi="ar-SA"/>
+        </w:rPr>
+        <w:t>()</w:t>
       </w:r>
       <w:r>
         <w:rPr>
@@ -3400,7 +3211,6 @@
         </w:rPr>
         <w:t xml:space="preserve"> </w:t>
       </w:r>
-      <w:proofErr w:type="spellStart"/>
       <w:r>
         <w:rPr>
           <w:i/>
@@ -3408,15 +3218,6 @@
         </w:rPr>
         <w:t>isGame</w:t>
       </w:r>
-      <w:proofErr w:type="spellEnd"/>
-      <w:r>
-        <w:rPr>
-          <w:rFonts w:ascii="JetBrains Mono" w:hAnsi="JetBrains Mono" w:cs="JetBrains Mono"/>
-          <w:color w:val="61AFEF"/>
-        </w:rPr>
-        <w:t xml:space="preserve"> </w:t>
-      </w:r>
-      <w:proofErr w:type="gramStart"/>
       <w:r>
         <w:rPr>
           <w:i/>
@@ -3428,15 +3229,7 @@
           <w:i/>
           <w:lang w:eastAsia="ru-RU" w:bidi="ar-SA"/>
         </w:rPr>
-        <w:t>(</w:t>
-      </w:r>
-      <w:proofErr w:type="gramEnd"/>
-      <w:r>
-        <w:rPr>
-          <w:i/>
-          <w:lang w:eastAsia="ru-RU" w:bidi="ar-SA"/>
-        </w:rPr>
-        <w:t>)</w:t>
+        <w:t>()</w:t>
       </w:r>
       <w:r>
         <w:rPr>
@@ -3481,6 +3274,7 @@
           <w:i/>
           <w:lang w:val="en-US" w:eastAsia="ru-RU" w:bidi="ar-SA"/>
         </w:rPr>
+        <w:lastRenderedPageBreak/>
         <w:t>void</w:t>
       </w:r>
       <w:r>
@@ -3490,8 +3284,6 @@
         </w:rPr>
         <w:t xml:space="preserve"> </w:t>
       </w:r>
-      <w:proofErr w:type="spellStart"/>
-      <w:proofErr w:type="gramStart"/>
       <w:r>
         <w:rPr>
           <w:i/>
@@ -3499,21 +3291,12 @@
         </w:rPr>
         <w:t>loadGame</w:t>
       </w:r>
-      <w:proofErr w:type="spellEnd"/>
-      <w:r>
-        <w:rPr>
-          <w:i/>
-          <w:lang w:eastAsia="ru-RU" w:bidi="ar-SA"/>
-        </w:rPr>
-        <w:t>(</w:t>
-      </w:r>
-      <w:proofErr w:type="gramEnd"/>
-      <w:r>
-        <w:rPr>
-          <w:i/>
-          <w:lang w:eastAsia="ru-RU" w:bidi="ar-SA"/>
-        </w:rPr>
-        <w:t>)</w:t>
+      <w:r>
+        <w:rPr>
+          <w:i/>
+          <w:lang w:eastAsia="ru-RU" w:bidi="ar-SA"/>
+        </w:rPr>
+        <w:t>()</w:t>
       </w:r>
       <w:r>
         <w:rPr>
@@ -3549,8 +3332,6 @@
         </w:rPr>
         <w:t xml:space="preserve"> </w:t>
       </w:r>
-      <w:proofErr w:type="spellStart"/>
-      <w:proofErr w:type="gramStart"/>
       <w:r>
         <w:rPr>
           <w:i/>
@@ -3558,21 +3339,12 @@
         </w:rPr>
         <w:t>saveGame</w:t>
       </w:r>
-      <w:proofErr w:type="spellEnd"/>
-      <w:r>
-        <w:rPr>
-          <w:i/>
-          <w:lang w:eastAsia="ru-RU" w:bidi="ar-SA"/>
-        </w:rPr>
-        <w:t>(</w:t>
-      </w:r>
-      <w:proofErr w:type="gramEnd"/>
-      <w:r>
-        <w:rPr>
-          <w:i/>
-          <w:lang w:eastAsia="ru-RU" w:bidi="ar-SA"/>
-        </w:rPr>
-        <w:t>)</w:t>
+      <w:r>
+        <w:rPr>
+          <w:i/>
+          <w:lang w:eastAsia="ru-RU" w:bidi="ar-SA"/>
+        </w:rPr>
+        <w:t>()</w:t>
       </w:r>
       <w:r>
         <w:rPr>
@@ -3682,7 +3454,6 @@
           <w:lang w:eastAsia="ru-RU" w:bidi="ar-SA"/>
         </w:rPr>
       </w:pPr>
-      <w:proofErr w:type="spellStart"/>
       <w:r>
         <w:rPr>
           <w:i/>
@@ -3690,7 +3461,6 @@
         </w:rPr>
         <w:t>ShipManager</w:t>
       </w:r>
-      <w:proofErr w:type="spellEnd"/>
       <w:r>
         <w:rPr>
           <w:i/>
@@ -3698,7 +3468,6 @@
         </w:rPr>
         <w:t xml:space="preserve">&amp; </w:t>
       </w:r>
-      <w:proofErr w:type="spellStart"/>
       <w:r>
         <w:rPr>
           <w:i/>
@@ -3713,7 +3482,6 @@
         </w:rPr>
         <w:t>_manager</w:t>
       </w:r>
-      <w:proofErr w:type="spellEnd"/>
       <w:r>
         <w:rPr>
           <w:i/>
@@ -3891,48 +3659,7 @@
           <w:i/>
           <w:lang w:val="en-US"/>
         </w:rPr>
-        <w:t xml:space="preserve">virtual </w:t>
-      </w:r>
-      <w:proofErr w:type="spellStart"/>
-      <w:r>
-        <w:rPr>
-          <w:i/>
-          <w:lang w:val="en-US"/>
-        </w:rPr>
-        <w:t>ShipManager</w:t>
-      </w:r>
-      <w:proofErr w:type="spellEnd"/>
-      <w:r>
-        <w:rPr>
-          <w:i/>
-          <w:lang w:val="en-US"/>
-        </w:rPr>
-        <w:t xml:space="preserve">&amp; </w:t>
-      </w:r>
-      <w:proofErr w:type="spellStart"/>
-      <w:proofErr w:type="gramStart"/>
-      <w:r>
-        <w:rPr>
-          <w:i/>
-          <w:lang w:val="en-US"/>
-        </w:rPr>
-        <w:t>getShipManager</w:t>
-      </w:r>
-      <w:proofErr w:type="spellEnd"/>
-      <w:r>
-        <w:rPr>
-          <w:i/>
-          <w:lang w:val="en-US"/>
-        </w:rPr>
-        <w:t>(</w:t>
-      </w:r>
-      <w:proofErr w:type="gramEnd"/>
-      <w:r>
-        <w:rPr>
-          <w:i/>
-          <w:lang w:val="en-US"/>
-        </w:rPr>
-        <w:t>) = 0</w:t>
+        <w:t>virtual ShipManager&amp; getShipManager() = 0</w:t>
       </w:r>
       <w:r>
         <w:rPr>
@@ -4034,8 +3761,6 @@
         </w:rPr>
         <w:t xml:space="preserve">&amp; </w:t>
       </w:r>
-      <w:proofErr w:type="spellStart"/>
-      <w:proofErr w:type="gramStart"/>
       <w:r>
         <w:rPr>
           <w:i/>
@@ -4050,19 +3775,11 @@
         </w:rPr>
         <w:t>Board</w:t>
       </w:r>
-      <w:proofErr w:type="spellEnd"/>
-      <w:r>
-        <w:rPr>
-          <w:i/>
-        </w:rPr>
-        <w:t>(</w:t>
-      </w:r>
-      <w:proofErr w:type="gramEnd"/>
-      <w:r>
-        <w:rPr>
-          <w:i/>
-        </w:rPr>
-        <w:t>) = 0</w:t>
+      <w:r>
+        <w:rPr>
+          <w:i/>
+        </w:rPr>
+        <w:t>() = 0</w:t>
       </w:r>
       <w:r>
         <w:t xml:space="preserve"> –</w:t>
@@ -4096,7 +3813,6 @@
         </w:rPr>
         <w:t xml:space="preserve">Класс </w:t>
       </w:r>
-      <w:proofErr w:type="spellStart"/>
       <w:r>
         <w:rPr>
           <w:i/>
@@ -4104,7 +3820,6 @@
         </w:rPr>
         <w:t>PlayerUnit</w:t>
       </w:r>
-      <w:proofErr w:type="spellEnd"/>
       <w:r>
         <w:rPr>
           <w:lang w:eastAsia="ru-RU" w:bidi="ar-SA"/>
@@ -4172,7 +3887,6 @@
           <w:i/>
         </w:rPr>
       </w:pPr>
-      <w:proofErr w:type="spellStart"/>
       <w:r>
         <w:rPr>
           <w:i/>
@@ -4180,7 +3894,6 @@
         </w:rPr>
         <w:t>ShipManager</w:t>
       </w:r>
-      <w:proofErr w:type="spellEnd"/>
       <w:r>
         <w:rPr>
           <w:i/>
@@ -4188,14 +3901,12 @@
         </w:rPr>
         <w:t xml:space="preserve">&amp; </w:t>
       </w:r>
-      <w:proofErr w:type="spellStart"/>
       <w:r>
         <w:rPr>
           <w:i/>
         </w:rPr>
         <w:t>ship_manager</w:t>
       </w:r>
-      <w:proofErr w:type="spellEnd"/>
       <w:r>
         <w:rPr>
           <w:i/>
@@ -4329,7 +4040,6 @@
           <w:lang w:val="en-US" w:eastAsia="ru-RU" w:bidi="ar-SA"/>
         </w:rPr>
       </w:pPr>
-      <w:proofErr w:type="spellStart"/>
       <w:r>
         <w:rPr>
           <w:i/>
@@ -4337,7 +4047,6 @@
         </w:rPr>
         <w:t>Ability_manager</w:t>
       </w:r>
-      <w:proofErr w:type="spellEnd"/>
       <w:r>
         <w:rPr>
           <w:i/>
@@ -4345,7 +4054,6 @@
         </w:rPr>
         <w:t xml:space="preserve">&amp; </w:t>
       </w:r>
-      <w:proofErr w:type="spellStart"/>
       <w:r>
         <w:rPr>
           <w:i/>
@@ -4353,7 +4061,6 @@
         </w:rPr>
         <w:t>ability_manager</w:t>
       </w:r>
-      <w:proofErr w:type="spellEnd"/>
       <w:r>
         <w:rPr>
           <w:i/>
@@ -4447,7 +4154,7 @@
       <w:pPr>
         <w:pStyle w:val="Textbody"/>
         <w:rPr>
-          <w:lang w:eastAsia="ru-RU" w:bidi="ar-SA"/>
+          <w:lang w:val="en-US" w:eastAsia="ru-RU" w:bidi="ar-SA"/>
         </w:rPr>
       </w:pPr>
       <w:r>
@@ -4456,7 +4163,6 @@
         </w:rPr>
         <w:t xml:space="preserve">Класс </w:t>
       </w:r>
-      <w:proofErr w:type="spellStart"/>
       <w:r>
         <w:rPr>
           <w:i/>
@@ -4471,7 +4177,6 @@
         </w:rPr>
         <w:t>Unit</w:t>
       </w:r>
-      <w:proofErr w:type="spellEnd"/>
       <w:r>
         <w:rPr>
           <w:lang w:eastAsia="ru-RU" w:bidi="ar-SA"/>
@@ -4548,16 +4253,15 @@
           <w:numId w:val="11"/>
         </w:numPr>
         <w:rPr>
-          <w:lang w:eastAsia="ru-RU" w:bidi="ar-SA"/>
-        </w:rPr>
-      </w:pPr>
-      <w:r>
-        <w:rPr>
-          <w:i/>
-          <w:lang w:val="en-US" w:eastAsia="ru-RU" w:bidi="ar-SA"/>
-        </w:rPr>
-        <w:lastRenderedPageBreak/>
-        <w:t>Board</w:t>
+          <w:i/>
+        </w:rPr>
+      </w:pPr>
+      <w:r>
+        <w:rPr>
+          <w:i/>
+          <w:lang w:val="en-US" w:eastAsia="ru-RU" w:bidi="ar-SA"/>
+        </w:rPr>
+        <w:t>ShipManager</w:t>
       </w:r>
       <w:r>
         <w:rPr>
@@ -4569,9 +4273,8 @@
       <w:r>
         <w:rPr>
           <w:i/>
-          <w:lang w:val="en-US" w:eastAsia="ru-RU" w:bidi="ar-SA"/>
-        </w:rPr>
-        <w:t>board</w:t>
+        </w:rPr>
+        <w:t>ship_manager</w:t>
       </w:r>
       <w:r>
         <w:rPr>
@@ -4590,7 +4293,7 @@
         <w:rPr>
           <w:lang w:eastAsia="ru-RU" w:bidi="ar-SA"/>
         </w:rPr>
-        <w:t>ссылка на поле</w:t>
+        <w:t>ссылка на менеджер кораблей</w:t>
       </w:r>
       <w:r>
         <w:rPr>
@@ -4616,157 +4319,6 @@
           <w:lang w:eastAsia="ru-RU" w:bidi="ar-SA"/>
         </w:rPr>
         <w:t>.</w:t>
-      </w:r>
-    </w:p>
-    <w:p>
-      <w:pPr>
-        <w:pStyle w:val="Textbody"/>
-        <w:rPr>
-          <w:lang w:eastAsia="ru-RU" w:bidi="ar-SA"/>
-        </w:rPr>
-      </w:pPr>
-      <w:r>
-        <w:rPr>
-          <w:lang w:eastAsia="ru-RU" w:bidi="ar-SA"/>
-        </w:rPr>
-        <w:t>И</w:t>
-      </w:r>
-      <w:r>
-        <w:rPr>
-          <w:lang w:eastAsia="ru-RU" w:bidi="ar-SA"/>
-        </w:rPr>
-        <w:t xml:space="preserve"> </w:t>
-      </w:r>
-      <w:r>
-        <w:rPr>
-          <w:lang w:eastAsia="ru-RU" w:bidi="ar-SA"/>
-        </w:rPr>
-        <w:t xml:space="preserve">соответствующие </w:t>
-      </w:r>
-      <w:r>
-        <w:rPr>
-          <w:lang w:eastAsia="ru-RU" w:bidi="ar-SA"/>
-        </w:rPr>
-        <w:t>методы</w:t>
-      </w:r>
-      <w:r>
-        <w:rPr>
-          <w:lang w:eastAsia="ru-RU" w:bidi="ar-SA"/>
-        </w:rPr>
-        <w:t xml:space="preserve"> для получения полей.</w:t>
-      </w:r>
-    </w:p>
-    <w:p>
-      <w:pPr>
-        <w:pStyle w:val="Textbody"/>
-        <w:rPr>
-          <w:lang w:eastAsia="ru-RU" w:bidi="ar-SA"/>
-        </w:rPr>
-      </w:pPr>
-    </w:p>
-    <w:p>
-      <w:pPr>
-        <w:pStyle w:val="Textbody"/>
-        <w:rPr>
-          <w:lang w:val="en-US" w:eastAsia="ru-RU" w:bidi="ar-SA"/>
-        </w:rPr>
-      </w:pPr>
-      <w:r>
-        <w:rPr>
-          <w:lang w:eastAsia="ru-RU" w:bidi="ar-SA"/>
-        </w:rPr>
-        <w:t>Класс</w:t>
-      </w:r>
-      <w:r>
-        <w:rPr>
-          <w:lang w:eastAsia="ru-RU" w:bidi="ar-SA"/>
-        </w:rPr>
-        <w:t xml:space="preserve"> </w:t>
-      </w:r>
-      <w:r>
-        <w:rPr>
-          <w:i/>
-          <w:lang w:val="en-US" w:eastAsia="ru-RU" w:bidi="ar-SA"/>
-        </w:rPr>
-        <w:t>Serialization</w:t>
-      </w:r>
-      <w:r>
-        <w:rPr>
-          <w:lang w:eastAsia="ru-RU" w:bidi="ar-SA"/>
-        </w:rPr>
-        <w:t xml:space="preserve"> </w:t>
-      </w:r>
-      <w:r>
-        <w:rPr>
-          <w:lang w:eastAsia="ru-RU" w:bidi="ar-SA"/>
-        </w:rPr>
-        <w:t xml:space="preserve">служит для записи информации в </w:t>
-      </w:r>
-      <w:proofErr w:type="spellStart"/>
-      <w:r>
-        <w:rPr>
-          <w:lang w:val="en-US" w:eastAsia="ru-RU" w:bidi="ar-SA"/>
-        </w:rPr>
-        <w:t>json</w:t>
-      </w:r>
-      <w:proofErr w:type="spellEnd"/>
-      <w:r>
-        <w:rPr>
-          <w:lang w:eastAsia="ru-RU" w:bidi="ar-SA"/>
-        </w:rPr>
-        <w:t xml:space="preserve"> </w:t>
-      </w:r>
-      <w:r>
-        <w:rPr>
-          <w:lang w:eastAsia="ru-RU" w:bidi="ar-SA"/>
-        </w:rPr>
-        <w:t xml:space="preserve">файл с использованием библиотеки </w:t>
-      </w:r>
-      <w:proofErr w:type="spellStart"/>
-      <w:r>
-        <w:rPr>
-          <w:lang w:val="en-US" w:eastAsia="ru-RU" w:bidi="ar-SA"/>
-        </w:rPr>
-        <w:t>nlohmann</w:t>
-      </w:r>
-      <w:proofErr w:type="spellEnd"/>
-      <w:r>
-        <w:rPr>
-          <w:lang w:eastAsia="ru-RU" w:bidi="ar-SA"/>
-        </w:rPr>
-        <w:t>/</w:t>
-      </w:r>
-      <w:proofErr w:type="spellStart"/>
-      <w:r>
-        <w:rPr>
-          <w:lang w:val="en-US" w:eastAsia="ru-RU" w:bidi="ar-SA"/>
-        </w:rPr>
-        <w:t>json</w:t>
-      </w:r>
-      <w:proofErr w:type="spellEnd"/>
-      <w:r>
-        <w:rPr>
-          <w:lang w:eastAsia="ru-RU" w:bidi="ar-SA"/>
-        </w:rPr>
-        <w:t>.</w:t>
-      </w:r>
-      <w:r>
-        <w:rPr>
-          <w:lang w:eastAsia="ru-RU" w:bidi="ar-SA"/>
-        </w:rPr>
-        <w:t xml:space="preserve"> </w:t>
-      </w:r>
-      <w:r>
-        <w:rPr>
-          <w:lang w:eastAsia="ru-RU" w:bidi="ar-SA"/>
-        </w:rPr>
-        <w:t>Он имеет следующее поле</w:t>
-      </w:r>
-      <w:r>
-        <w:rPr>
-          <w:lang w:val="en-US" w:eastAsia="ru-RU" w:bidi="ar-SA"/>
-        </w:rPr>
-        <w:t>:</w:t>
       </w:r>
     </w:p>
     <w:p>
@@ -4780,67 +4332,192 @@
           <w:lang w:eastAsia="ru-RU" w:bidi="ar-SA"/>
         </w:rPr>
       </w:pPr>
-      <w:proofErr w:type="spellStart"/>
-      <w:proofErr w:type="gramStart"/>
-      <w:r>
-        <w:rPr>
-          <w:i/>
+      <w:r>
+        <w:rPr>
+          <w:i/>
+          <w:lang w:val="en-US" w:eastAsia="ru-RU" w:bidi="ar-SA"/>
+        </w:rPr>
+        <w:t>Board</w:t>
+      </w:r>
+      <w:r>
+        <w:rPr>
+          <w:i/>
+          <w:lang w:eastAsia="ru-RU" w:bidi="ar-SA"/>
+        </w:rPr>
+        <w:t xml:space="preserve">&amp; </w:t>
+      </w:r>
+      <w:r>
+        <w:rPr>
+          <w:i/>
+          <w:lang w:val="en-US" w:eastAsia="ru-RU" w:bidi="ar-SA"/>
+        </w:rPr>
+        <w:t>board</w:t>
+      </w:r>
+      <w:r>
+        <w:rPr>
+          <w:i/>
+          <w:lang w:eastAsia="ru-RU" w:bidi="ar-SA"/>
+        </w:rPr>
+        <w:t>_</w:t>
+      </w:r>
+      <w:r>
+        <w:rPr>
+          <w:lang w:eastAsia="ru-RU" w:bidi="ar-SA"/>
+        </w:rPr>
+        <w:t xml:space="preserve"> – </w:t>
+      </w:r>
+      <w:r>
+        <w:rPr>
+          <w:lang w:eastAsia="ru-RU" w:bidi="ar-SA"/>
+        </w:rPr>
+        <w:t>ссылка на поле</w:t>
+      </w:r>
+      <w:r>
+        <w:rPr>
+          <w:lang w:eastAsia="ru-RU" w:bidi="ar-SA"/>
+        </w:rPr>
+        <w:t>,</w:t>
+      </w:r>
+      <w:r>
+        <w:rPr>
+          <w:lang w:eastAsia="ru-RU" w:bidi="ar-SA"/>
+        </w:rPr>
+        <w:t xml:space="preserve"> наследуется от </w:t>
+      </w:r>
+      <w:r>
+        <w:rPr>
+          <w:i/>
+          <w:lang w:val="en-US" w:eastAsia="ru-RU" w:bidi="ar-SA"/>
+        </w:rPr>
+        <w:t>Unit</w:t>
+      </w:r>
+      <w:r>
+        <w:rPr>
+          <w:lang w:eastAsia="ru-RU" w:bidi="ar-SA"/>
+        </w:rPr>
+        <w:t>.</w:t>
+      </w:r>
+    </w:p>
+    <w:p>
+      <w:pPr>
+        <w:pStyle w:val="Textbody"/>
+        <w:rPr>
+          <w:lang w:eastAsia="ru-RU" w:bidi="ar-SA"/>
+        </w:rPr>
+      </w:pPr>
+      <w:r>
+        <w:rPr>
+          <w:lang w:eastAsia="ru-RU" w:bidi="ar-SA"/>
+        </w:rPr>
+        <w:t>И</w:t>
+      </w:r>
+      <w:r>
+        <w:rPr>
+          <w:lang w:eastAsia="ru-RU" w:bidi="ar-SA"/>
+        </w:rPr>
+        <w:t xml:space="preserve"> </w:t>
+      </w:r>
+      <w:r>
+        <w:rPr>
+          <w:lang w:eastAsia="ru-RU" w:bidi="ar-SA"/>
+        </w:rPr>
+        <w:t xml:space="preserve">соответствующие </w:t>
+      </w:r>
+      <w:r>
+        <w:rPr>
+          <w:lang w:eastAsia="ru-RU" w:bidi="ar-SA"/>
+        </w:rPr>
+        <w:t>методы</w:t>
+      </w:r>
+      <w:r>
+        <w:rPr>
+          <w:lang w:eastAsia="ru-RU" w:bidi="ar-SA"/>
+        </w:rPr>
+        <w:t xml:space="preserve"> для получения полей.</w:t>
+      </w:r>
+    </w:p>
+    <w:p>
+      <w:pPr>
+        <w:pStyle w:val="Textbody"/>
+        <w:rPr>
+          <w:lang w:eastAsia="ru-RU" w:bidi="ar-SA"/>
+        </w:rPr>
+      </w:pPr>
+    </w:p>
+    <w:p>
+      <w:pPr>
+        <w:pStyle w:val="Textbody"/>
+        <w:rPr>
+          <w:lang w:val="en-US" w:eastAsia="ru-RU" w:bidi="ar-SA"/>
+        </w:rPr>
+      </w:pPr>
+      <w:r>
+        <w:rPr>
+          <w:lang w:eastAsia="ru-RU" w:bidi="ar-SA"/>
+        </w:rPr>
+        <w:t>Класс</w:t>
+      </w:r>
+      <w:r>
+        <w:rPr>
+          <w:lang w:eastAsia="ru-RU" w:bidi="ar-SA"/>
+        </w:rPr>
+        <w:t xml:space="preserve"> </w:t>
+      </w:r>
+      <w:r>
+        <w:rPr>
+          <w:i/>
+          <w:lang w:val="en-US" w:eastAsia="ru-RU" w:bidi="ar-SA"/>
+        </w:rPr>
+        <w:t>Serialization</w:t>
+      </w:r>
+      <w:r>
+        <w:rPr>
+          <w:lang w:eastAsia="ru-RU" w:bidi="ar-SA"/>
+        </w:rPr>
+        <w:t xml:space="preserve"> </w:t>
+      </w:r>
+      <w:r>
+        <w:rPr>
+          <w:lang w:eastAsia="ru-RU" w:bidi="ar-SA"/>
+        </w:rPr>
+        <w:t xml:space="preserve">служит для записи информации в </w:t>
+      </w:r>
+      <w:r>
+        <w:rPr>
+          <w:lang w:val="en-US" w:eastAsia="ru-RU" w:bidi="ar-SA"/>
+        </w:rPr>
+        <w:t>json</w:t>
+      </w:r>
+      <w:r>
+        <w:rPr>
+          <w:lang w:eastAsia="ru-RU" w:bidi="ar-SA"/>
+        </w:rPr>
+        <w:t xml:space="preserve"> </w:t>
+      </w:r>
+      <w:r>
+        <w:rPr>
+          <w:lang w:eastAsia="ru-RU" w:bidi="ar-SA"/>
+        </w:rPr>
+        <w:t xml:space="preserve">файл с использованием библиотеки </w:t>
+      </w:r>
+      <w:r>
+        <w:rPr>
           <w:lang w:val="en-US" w:eastAsia="ru-RU" w:bidi="ar-SA"/>
         </w:rPr>
         <w:t>nlohmann</w:t>
       </w:r>
-      <w:proofErr w:type="spellEnd"/>
-      <w:r>
-        <w:rPr>
-          <w:i/>
-          <w:lang w:eastAsia="ru-RU" w:bidi="ar-SA"/>
-        </w:rPr>
-        <w:t>::</w:t>
-      </w:r>
-      <w:proofErr w:type="spellStart"/>
-      <w:proofErr w:type="gramEnd"/>
-      <w:r>
-        <w:rPr>
-          <w:i/>
+      <w:r>
+        <w:rPr>
+          <w:lang w:eastAsia="ru-RU" w:bidi="ar-SA"/>
+        </w:rPr>
+        <w:t>/</w:t>
+      </w:r>
+      <w:r>
+        <w:rPr>
           <w:lang w:val="en-US" w:eastAsia="ru-RU" w:bidi="ar-SA"/>
         </w:rPr>
         <w:t>json</w:t>
       </w:r>
-      <w:proofErr w:type="spellEnd"/>
-      <w:r>
-        <w:rPr>
-          <w:i/>
-          <w:lang w:eastAsia="ru-RU" w:bidi="ar-SA"/>
-        </w:rPr>
-        <w:t xml:space="preserve">&amp; </w:t>
-      </w:r>
-      <w:r>
-        <w:rPr>
-          <w:i/>
-          <w:lang w:val="en-US" w:eastAsia="ru-RU" w:bidi="ar-SA"/>
-        </w:rPr>
-        <w:t>j</w:t>
-      </w:r>
-      <w:r>
-        <w:rPr>
-          <w:lang w:eastAsia="ru-RU" w:bidi="ar-SA"/>
-        </w:rPr>
-        <w:t xml:space="preserve"> – </w:t>
-      </w:r>
-      <w:r>
-        <w:rPr>
-          <w:lang w:eastAsia="ru-RU" w:bidi="ar-SA"/>
-        </w:rPr>
-        <w:t xml:space="preserve">ссылка на структуру данных для работы с </w:t>
-      </w:r>
-      <w:proofErr w:type="spellStart"/>
-      <w:r>
-        <w:rPr>
-          <w:lang w:val="en-US" w:eastAsia="ru-RU" w:bidi="ar-SA"/>
-        </w:rPr>
-        <w:t>json</w:t>
-      </w:r>
-      <w:proofErr w:type="spellEnd"/>
       <w:r>
         <w:rPr>
           <w:lang w:eastAsia="ru-RU" w:bidi="ar-SA"/>
@@ -4853,145 +4530,15 @@
         </w:rPr>
         <w:t xml:space="preserve"> </w:t>
       </w:r>
-    </w:p>
-    <w:p>
-      <w:pPr>
-        <w:pStyle w:val="Textbody"/>
-        <w:ind w:firstLine="720"/>
-      </w:pPr>
-      <w:r>
-        <w:rPr>
-          <w:lang w:eastAsia="ru-RU" w:bidi="ar-SA"/>
-        </w:rPr>
-        <w:t>Он</w:t>
-      </w:r>
-      <w:r>
-        <w:rPr>
-          <w:lang w:eastAsia="ru-RU" w:bidi="ar-SA"/>
-        </w:rPr>
-        <w:t xml:space="preserve"> имеет</w:t>
-      </w:r>
-      <w:r>
-        <w:rPr>
-          <w:lang w:eastAsia="ru-RU" w:bidi="ar-SA"/>
-        </w:rPr>
-        <w:t xml:space="preserve"> </w:t>
-      </w:r>
-      <w:r>
-        <w:rPr>
-          <w:lang w:eastAsia="ru-RU" w:bidi="ar-SA"/>
-        </w:rPr>
-        <w:t>три одинаковых по структуре метода (</w:t>
-      </w:r>
-      <w:r>
-        <w:rPr>
-          <w:i/>
-          <w:lang w:val="en-US" w:eastAsia="ru-RU" w:bidi="ar-SA"/>
-        </w:rPr>
-        <w:t>to</w:t>
-      </w:r>
-      <w:r>
-        <w:rPr>
-          <w:i/>
-          <w:lang w:eastAsia="ru-RU" w:bidi="ar-SA"/>
-        </w:rPr>
-        <w:t>_</w:t>
-      </w:r>
-      <w:proofErr w:type="spellStart"/>
-      <w:r>
-        <w:rPr>
-          <w:i/>
-          <w:lang w:val="en-US" w:eastAsia="ru-RU" w:bidi="ar-SA"/>
-        </w:rPr>
-        <w:t>json</w:t>
-      </w:r>
-      <w:proofErr w:type="spellEnd"/>
-      <w:r>
-        <w:rPr>
-          <w:lang w:eastAsia="ru-RU" w:bidi="ar-SA"/>
-        </w:rPr>
-        <w:t>)</w:t>
-      </w:r>
-      <w:r>
-        <w:rPr>
-          <w:lang w:eastAsia="ru-RU" w:bidi="ar-SA"/>
-        </w:rPr>
-        <w:t xml:space="preserve"> для подготовки к записи в файл менеджера кораблей</w:t>
-      </w:r>
-      <w:r>
-        <w:rPr>
-          <w:lang w:eastAsia="ru-RU" w:bidi="ar-SA"/>
-        </w:rPr>
-        <w:t>,</w:t>
-      </w:r>
-      <w:r>
-        <w:rPr>
-          <w:lang w:eastAsia="ru-RU" w:bidi="ar-SA"/>
-        </w:rPr>
-        <w:t xml:space="preserve"> поля и менеджера способностей.</w:t>
-      </w:r>
-    </w:p>
-    <w:p>
-      <w:pPr>
-        <w:pStyle w:val="Textbody"/>
-        <w:ind w:firstLine="0"/>
-      </w:pPr>
-    </w:p>
-    <w:p>
-      <w:pPr>
-        <w:pStyle w:val="Textbody"/>
-        <w:rPr>
-          <w:lang w:eastAsia="ru-RU" w:bidi="ar-SA"/>
-        </w:rPr>
-      </w:pPr>
-      <w:r>
-        <w:rPr>
-          <w:lang w:eastAsia="ru-RU" w:bidi="ar-SA"/>
-        </w:rPr>
-        <w:t xml:space="preserve">Класс </w:t>
-      </w:r>
-      <w:r>
-        <w:rPr>
-          <w:i/>
-          <w:lang w:val="en-US" w:eastAsia="ru-RU" w:bidi="ar-SA"/>
-        </w:rPr>
-        <w:t>Deserialization</w:t>
-      </w:r>
-      <w:r>
-        <w:rPr>
-          <w:lang w:eastAsia="ru-RU" w:bidi="ar-SA"/>
-        </w:rPr>
-        <w:t xml:space="preserve"> </w:t>
-      </w:r>
-      <w:r>
-        <w:rPr>
-          <w:lang w:eastAsia="ru-RU" w:bidi="ar-SA"/>
-        </w:rPr>
-        <w:t xml:space="preserve">служит для загрузки информации из </w:t>
-      </w:r>
-      <w:proofErr w:type="spellStart"/>
-      <w:r>
-        <w:rPr>
-          <w:lang w:val="en-US" w:eastAsia="ru-RU" w:bidi="ar-SA"/>
-        </w:rPr>
-        <w:t>json</w:t>
-      </w:r>
-      <w:proofErr w:type="spellEnd"/>
-      <w:r>
-        <w:rPr>
-          <w:lang w:eastAsia="ru-RU" w:bidi="ar-SA"/>
-        </w:rPr>
-        <w:t xml:space="preserve"> </w:t>
-      </w:r>
-      <w:r>
-        <w:rPr>
-          <w:lang w:eastAsia="ru-RU" w:bidi="ar-SA"/>
-        </w:rPr>
-        <w:t>файла. Он имеет следующее поле</w:t>
-      </w:r>
-      <w:r>
-        <w:rPr>
-          <w:lang w:eastAsia="ru-RU" w:bidi="ar-SA"/>
+      <w:r>
+        <w:rPr>
+          <w:lang w:eastAsia="ru-RU" w:bidi="ar-SA"/>
+        </w:rPr>
+        <w:t>Он имеет следующее поле</w:t>
+      </w:r>
+      <w:r>
+        <w:rPr>
+          <w:lang w:val="en-US" w:eastAsia="ru-RU" w:bidi="ar-SA"/>
         </w:rPr>
         <w:t>:</w:t>
       </w:r>
@@ -5007,8 +4554,6 @@
           <w:lang w:eastAsia="ru-RU" w:bidi="ar-SA"/>
         </w:rPr>
       </w:pPr>
-      <w:proofErr w:type="spellStart"/>
-      <w:proofErr w:type="gramStart"/>
       <w:r>
         <w:rPr>
           <w:i/>
@@ -5016,7 +4561,6 @@
         </w:rPr>
         <w:t>nlohmann</w:t>
       </w:r>
-      <w:proofErr w:type="spellEnd"/>
       <w:r>
         <w:rPr>
           <w:i/>
@@ -5024,8 +4568,6 @@
         </w:rPr>
         <w:t>::</w:t>
       </w:r>
-      <w:proofErr w:type="spellStart"/>
-      <w:proofErr w:type="gramEnd"/>
       <w:r>
         <w:rPr>
           <w:i/>
@@ -5033,7 +4575,6 @@
         </w:rPr>
         <w:t>json</w:t>
       </w:r>
-      <w:proofErr w:type="spellEnd"/>
       <w:r>
         <w:rPr>
           <w:i/>
@@ -5060,14 +4601,12 @@
         </w:rPr>
         <w:t xml:space="preserve">ссылка на структуру данных для работы с </w:t>
       </w:r>
-      <w:proofErr w:type="spellStart"/>
       <w:r>
         <w:rPr>
           <w:lang w:val="en-US" w:eastAsia="ru-RU" w:bidi="ar-SA"/>
         </w:rPr>
         <w:t>json</w:t>
       </w:r>
-      <w:proofErr w:type="spellEnd"/>
       <w:r>
         <w:rPr>
           <w:lang w:eastAsia="ru-RU" w:bidi="ar-SA"/>
@@ -5090,14 +4629,33 @@
         <w:rPr>
           <w:lang w:eastAsia="ru-RU" w:bidi="ar-SA"/>
         </w:rPr>
-        <w:t>Он имеет три одинаковых по структуре метода (</w:t>
-      </w:r>
-      <w:r>
-        <w:rPr>
-          <w:i/>
-          <w:lang w:val="en-US" w:eastAsia="ru-RU" w:bidi="ar-SA"/>
-        </w:rPr>
-        <w:t>from</w:t>
+        <w:lastRenderedPageBreak/>
+        <w:t>Он</w:t>
+      </w:r>
+      <w:r>
+        <w:rPr>
+          <w:lang w:eastAsia="ru-RU" w:bidi="ar-SA"/>
+        </w:rPr>
+        <w:t xml:space="preserve"> имеет</w:t>
+      </w:r>
+      <w:r>
+        <w:rPr>
+          <w:lang w:eastAsia="ru-RU" w:bidi="ar-SA"/>
+        </w:rPr>
+        <w:t xml:space="preserve"> </w:t>
+      </w:r>
+      <w:r>
+        <w:rPr>
+          <w:lang w:eastAsia="ru-RU" w:bidi="ar-SA"/>
+        </w:rPr>
+        <w:t>три одинаковых по структуре метода (</w:t>
+      </w:r>
+      <w:r>
+        <w:rPr>
+          <w:i/>
+          <w:lang w:val="en-US" w:eastAsia="ru-RU" w:bidi="ar-SA"/>
+        </w:rPr>
+        <w:t>to</w:t>
       </w:r>
       <w:r>
         <w:rPr>
@@ -5106,7 +4664,6 @@
         </w:rPr>
         <w:t>_</w:t>
       </w:r>
-      <w:proofErr w:type="spellStart"/>
       <w:r>
         <w:rPr>
           <w:i/>
@@ -5114,7 +4671,6 @@
         </w:rPr>
         <w:t>json</w:t>
       </w:r>
-      <w:proofErr w:type="spellEnd"/>
       <w:r>
         <w:rPr>
           <w:lang w:eastAsia="ru-RU" w:bidi="ar-SA"/>
@@ -5125,7 +4681,7 @@
         <w:rPr>
           <w:lang w:eastAsia="ru-RU" w:bidi="ar-SA"/>
         </w:rPr>
-        <w:t xml:space="preserve"> для загрузки из файла менеджера кораблей</w:t>
+        <w:t xml:space="preserve"> для подготовки к записи в файл менеджера кораблей</w:t>
       </w:r>
       <w:r>
         <w:rPr>
@@ -5143,6 +4699,7 @@
     <w:p>
       <w:pPr>
         <w:pStyle w:val="Textbody"/>
+        <w:ind w:firstLine="0"/>
       </w:pPr>
     </w:p>
     <w:p>
@@ -5158,46 +4715,42 @@
         </w:rPr>
         <w:t xml:space="preserve">Класс </w:t>
       </w:r>
-      <w:proofErr w:type="spellStart"/>
-      <w:r>
-        <w:rPr>
-          <w:i/>
-          <w:iCs/>
-          <w:lang w:val="en-US" w:eastAsia="ru-RU" w:bidi="ar-SA"/>
-        </w:rPr>
-        <w:t>File</w:t>
-      </w:r>
-      <w:r>
-        <w:rPr>
-          <w:i/>
-          <w:lang w:val="en-US" w:eastAsia="ru-RU" w:bidi="ar-SA"/>
-        </w:rPr>
-        <w:t>Wrapper</w:t>
-      </w:r>
-      <w:proofErr w:type="spellEnd"/>
-      <w:r>
-        <w:rPr>
-          <w:lang w:eastAsia="ru-RU" w:bidi="ar-SA"/>
-        </w:rPr>
-        <w:t xml:space="preserve"> является </w:t>
-      </w:r>
-      <w:r>
-        <w:rPr>
-          <w:lang w:eastAsia="ru-RU" w:bidi="ar-SA"/>
-        </w:rPr>
-        <w:t xml:space="preserve">обёрткой над файлом с использованием идиомы </w:t>
-      </w:r>
-      <w:r>
-        <w:rPr>
-          <w:lang w:val="en-US" w:eastAsia="ru-RU" w:bidi="ar-SA"/>
-        </w:rPr>
-        <w:t>RAII</w:t>
-      </w:r>
-      <w:r>
-        <w:rPr>
-          <w:lang w:eastAsia="ru-RU" w:bidi="ar-SA"/>
-        </w:rPr>
-        <w:t>. Он имеет следующее поле</w:t>
+      <w:r>
+        <w:rPr>
+          <w:i/>
+          <w:lang w:val="en-US" w:eastAsia="ru-RU" w:bidi="ar-SA"/>
+        </w:rPr>
+        <w:t>Deserialization</w:t>
+      </w:r>
+      <w:r>
+        <w:rPr>
+          <w:lang w:eastAsia="ru-RU" w:bidi="ar-SA"/>
+        </w:rPr>
+        <w:t xml:space="preserve"> </w:t>
+      </w:r>
+      <w:r>
+        <w:rPr>
+          <w:lang w:eastAsia="ru-RU" w:bidi="ar-SA"/>
+        </w:rPr>
+        <w:t xml:space="preserve">служит для загрузки информации из </w:t>
+      </w:r>
+      <w:r>
+        <w:rPr>
+          <w:lang w:val="en-US" w:eastAsia="ru-RU" w:bidi="ar-SA"/>
+        </w:rPr>
+        <w:t>json</w:t>
+      </w:r>
+      <w:r>
+        <w:rPr>
+          <w:lang w:eastAsia="ru-RU" w:bidi="ar-SA"/>
+        </w:rPr>
+        <w:t xml:space="preserve"> </w:t>
+      </w:r>
+      <w:r>
+        <w:rPr>
+          <w:lang w:eastAsia="ru-RU" w:bidi="ar-SA"/>
+        </w:rPr>
+        <w:t>файла. Он имеет следующее поле</w:t>
       </w:r>
       <w:r>
         <w:rPr>
@@ -5217,7 +4770,204 @@
           <w:lang w:eastAsia="ru-RU" w:bidi="ar-SA"/>
         </w:rPr>
       </w:pPr>
-      <w:proofErr w:type="spellStart"/>
+      <w:r>
+        <w:rPr>
+          <w:i/>
+          <w:lang w:val="en-US" w:eastAsia="ru-RU" w:bidi="ar-SA"/>
+        </w:rPr>
+        <w:t>nlohmann</w:t>
+      </w:r>
+      <w:r>
+        <w:rPr>
+          <w:i/>
+          <w:lang w:eastAsia="ru-RU" w:bidi="ar-SA"/>
+        </w:rPr>
+        <w:t>::</w:t>
+      </w:r>
+      <w:r>
+        <w:rPr>
+          <w:i/>
+          <w:lang w:val="en-US" w:eastAsia="ru-RU" w:bidi="ar-SA"/>
+        </w:rPr>
+        <w:t>json</w:t>
+      </w:r>
+      <w:r>
+        <w:rPr>
+          <w:i/>
+          <w:lang w:eastAsia="ru-RU" w:bidi="ar-SA"/>
+        </w:rPr>
+        <w:t xml:space="preserve">&amp; </w:t>
+      </w:r>
+      <w:r>
+        <w:rPr>
+          <w:i/>
+          <w:lang w:val="en-US" w:eastAsia="ru-RU" w:bidi="ar-SA"/>
+        </w:rPr>
+        <w:t>j</w:t>
+      </w:r>
+      <w:r>
+        <w:rPr>
+          <w:lang w:eastAsia="ru-RU" w:bidi="ar-SA"/>
+        </w:rPr>
+        <w:t xml:space="preserve"> – </w:t>
+      </w:r>
+      <w:r>
+        <w:rPr>
+          <w:lang w:eastAsia="ru-RU" w:bidi="ar-SA"/>
+        </w:rPr>
+        <w:t xml:space="preserve">ссылка на структуру данных для работы с </w:t>
+      </w:r>
+      <w:r>
+        <w:rPr>
+          <w:lang w:val="en-US" w:eastAsia="ru-RU" w:bidi="ar-SA"/>
+        </w:rPr>
+        <w:t>json</w:t>
+      </w:r>
+      <w:r>
+        <w:rPr>
+          <w:lang w:eastAsia="ru-RU" w:bidi="ar-SA"/>
+        </w:rPr>
+        <w:t>.</w:t>
+      </w:r>
+      <w:r>
+        <w:rPr>
+          <w:lang w:eastAsia="ru-RU" w:bidi="ar-SA"/>
+        </w:rPr>
+        <w:t xml:space="preserve"> </w:t>
+      </w:r>
+    </w:p>
+    <w:p>
+      <w:pPr>
+        <w:pStyle w:val="Textbody"/>
+        <w:ind w:firstLine="720"/>
+      </w:pPr>
+      <w:r>
+        <w:rPr>
+          <w:lang w:eastAsia="ru-RU" w:bidi="ar-SA"/>
+        </w:rPr>
+        <w:t>Он имеет три одинаковых по структуре метода (</w:t>
+      </w:r>
+      <w:r>
+        <w:rPr>
+          <w:i/>
+          <w:lang w:val="en-US" w:eastAsia="ru-RU" w:bidi="ar-SA"/>
+        </w:rPr>
+        <w:t>from</w:t>
+      </w:r>
+      <w:r>
+        <w:rPr>
+          <w:i/>
+          <w:lang w:eastAsia="ru-RU" w:bidi="ar-SA"/>
+        </w:rPr>
+        <w:t>_</w:t>
+      </w:r>
+      <w:r>
+        <w:rPr>
+          <w:i/>
+          <w:lang w:val="en-US" w:eastAsia="ru-RU" w:bidi="ar-SA"/>
+        </w:rPr>
+        <w:t>json</w:t>
+      </w:r>
+      <w:r>
+        <w:rPr>
+          <w:lang w:eastAsia="ru-RU" w:bidi="ar-SA"/>
+        </w:rPr>
+        <w:t>)</w:t>
+      </w:r>
+      <w:r>
+        <w:rPr>
+          <w:lang w:eastAsia="ru-RU" w:bidi="ar-SA"/>
+        </w:rPr>
+        <w:t xml:space="preserve"> для загрузки из файла менеджера кораблей</w:t>
+      </w:r>
+      <w:r>
+        <w:rPr>
+          <w:lang w:eastAsia="ru-RU" w:bidi="ar-SA"/>
+        </w:rPr>
+        <w:t>,</w:t>
+      </w:r>
+      <w:r>
+        <w:rPr>
+          <w:lang w:eastAsia="ru-RU" w:bidi="ar-SA"/>
+        </w:rPr>
+        <w:t xml:space="preserve"> поля и менеджера способностей.</w:t>
+      </w:r>
+    </w:p>
+    <w:p>
+      <w:pPr>
+        <w:pStyle w:val="Textbody"/>
+      </w:pPr>
+    </w:p>
+    <w:p>
+      <w:pPr>
+        <w:pStyle w:val="Textbody"/>
+        <w:rPr>
+          <w:lang w:eastAsia="ru-RU" w:bidi="ar-SA"/>
+        </w:rPr>
+      </w:pPr>
+      <w:r>
+        <w:rPr>
+          <w:lang w:eastAsia="ru-RU" w:bidi="ar-SA"/>
+        </w:rPr>
+        <w:t xml:space="preserve">Класс </w:t>
+      </w:r>
+      <w:r>
+        <w:rPr>
+          <w:i/>
+          <w:iCs/>
+          <w:lang w:val="en-US" w:eastAsia="ru-RU" w:bidi="ar-SA"/>
+        </w:rPr>
+        <w:t>File</w:t>
+      </w:r>
+      <w:r>
+        <w:rPr>
+          <w:i/>
+          <w:lang w:val="en-US" w:eastAsia="ru-RU" w:bidi="ar-SA"/>
+        </w:rPr>
+        <w:t>Wrapper</w:t>
+      </w:r>
+      <w:r>
+        <w:rPr>
+          <w:lang w:eastAsia="ru-RU" w:bidi="ar-SA"/>
+        </w:rPr>
+        <w:t xml:space="preserve"> является </w:t>
+      </w:r>
+      <w:r>
+        <w:rPr>
+          <w:lang w:eastAsia="ru-RU" w:bidi="ar-SA"/>
+        </w:rPr>
+        <w:t xml:space="preserve">обёрткой над файлом с использованием идиомы </w:t>
+      </w:r>
+      <w:r>
+        <w:rPr>
+          <w:lang w:val="en-US" w:eastAsia="ru-RU" w:bidi="ar-SA"/>
+        </w:rPr>
+        <w:t>RAII</w:t>
+      </w:r>
+      <w:r>
+        <w:rPr>
+          <w:lang w:eastAsia="ru-RU" w:bidi="ar-SA"/>
+        </w:rPr>
+        <w:t>. Он имеет следующее поле</w:t>
+      </w:r>
+      <w:r>
+        <w:rPr>
+          <w:lang w:eastAsia="ru-RU" w:bidi="ar-SA"/>
+        </w:rPr>
+        <w:t>:</w:t>
+      </w:r>
+    </w:p>
+    <w:p>
+      <w:pPr>
+        <w:pStyle w:val="Textbody"/>
+        <w:numPr>
+          <w:ilvl w:val="0"/>
+          <w:numId w:val="11"/>
+        </w:numPr>
+        <w:rPr>
+          <w:lang w:eastAsia="ru-RU" w:bidi="ar-SA"/>
+        </w:rPr>
+      </w:pPr>
       <w:r>
         <w:rPr>
           <w:i/>
@@ -5225,7 +4975,6 @@
         </w:rPr>
         <w:t>fstream</w:t>
       </w:r>
-      <w:proofErr w:type="spellEnd"/>
       <w:r>
         <w:rPr>
           <w:i/>
@@ -5289,7 +5038,6 @@
         </w:numPr>
         <w:ind w:left="0" w:firstLine="360"/>
       </w:pPr>
-      <w:proofErr w:type="gramStart"/>
       <w:r>
         <w:rPr>
           <w:i/>
@@ -5304,8 +5052,6 @@
         </w:rPr>
         <w:t>(</w:t>
       </w:r>
-      <w:proofErr w:type="spellStart"/>
-      <w:proofErr w:type="gramEnd"/>
       <w:r>
         <w:rPr>
           <w:i/>
@@ -5313,7 +5059,6 @@
         </w:rPr>
         <w:t>nlohmann</w:t>
       </w:r>
-      <w:proofErr w:type="spellEnd"/>
       <w:r>
         <w:rPr>
           <w:i/>
@@ -5321,7 +5066,6 @@
         </w:rPr>
         <w:t>::</w:t>
       </w:r>
-      <w:proofErr w:type="spellStart"/>
       <w:r>
         <w:rPr>
           <w:i/>
@@ -5329,7 +5073,6 @@
         </w:rPr>
         <w:t>json</w:t>
       </w:r>
-      <w:proofErr w:type="spellEnd"/>
       <w:r>
         <w:rPr>
           <w:i/>
@@ -5363,14 +5106,12 @@
         </w:rPr>
         <w:t xml:space="preserve">записывает содержимое файла в структуру </w:t>
       </w:r>
-      <w:proofErr w:type="spellStart"/>
       <w:r>
         <w:rPr>
           <w:lang w:val="en-US" w:eastAsia="ru-RU" w:bidi="ar-SA"/>
         </w:rPr>
         <w:t>json</w:t>
       </w:r>
-      <w:proofErr w:type="spellEnd"/>
       <w:r>
         <w:t>.</w:t>
       </w:r>
@@ -5384,7 +5125,6 @@
         </w:numPr>
         <w:ind w:left="0" w:firstLine="360"/>
       </w:pPr>
-      <w:proofErr w:type="gramStart"/>
       <w:r>
         <w:rPr>
           <w:i/>
@@ -5398,8 +5138,6 @@
         </w:rPr>
         <w:t>(</w:t>
       </w:r>
-      <w:proofErr w:type="spellStart"/>
-      <w:proofErr w:type="gramEnd"/>
       <w:r>
         <w:rPr>
           <w:i/>
@@ -5407,14 +5145,12 @@
         </w:rPr>
         <w:t>nlohmann</w:t>
       </w:r>
-      <w:proofErr w:type="spellEnd"/>
       <w:r>
         <w:rPr>
           <w:i/>
         </w:rPr>
         <w:t>::</w:t>
       </w:r>
-      <w:proofErr w:type="spellStart"/>
       <w:r>
         <w:rPr>
           <w:i/>
@@ -5422,7 +5158,6 @@
         </w:rPr>
         <w:t>json</w:t>
       </w:r>
-      <w:proofErr w:type="spellEnd"/>
       <w:r>
         <w:rPr>
           <w:i/>
@@ -5448,14 +5183,12 @@
       <w:r>
         <w:t xml:space="preserve">записывает содержимое структуры </w:t>
       </w:r>
-      <w:proofErr w:type="spellStart"/>
       <w:r>
         <w:rPr>
           <w:lang w:val="en-US"/>
         </w:rPr>
         <w:t>json</w:t>
       </w:r>
-      <w:proofErr w:type="spellEnd"/>
       <w:r>
         <w:t xml:space="preserve"> в файл</w:t>
       </w:r>
@@ -5481,7 +5214,6 @@
         </w:rPr>
         <w:t xml:space="preserve">Класс </w:t>
       </w:r>
-      <w:proofErr w:type="spellStart"/>
       <w:r>
         <w:rPr>
           <w:i/>
@@ -5489,7 +5221,6 @@
         </w:rPr>
         <w:t>GameState</w:t>
       </w:r>
-      <w:proofErr w:type="spellEnd"/>
       <w:r>
         <w:rPr>
           <w:lang w:eastAsia="ru-RU" w:bidi="ar-SA"/>
@@ -5538,7 +5269,6 @@
           <w:lang w:val="en-US" w:eastAsia="ru-RU" w:bidi="ar-SA"/>
         </w:rPr>
       </w:pPr>
-      <w:proofErr w:type="spellStart"/>
       <w:r>
         <w:rPr>
           <w:i/>
@@ -5546,7 +5276,6 @@
         </w:rPr>
         <w:t>PlayerUnit</w:t>
       </w:r>
-      <w:proofErr w:type="spellEnd"/>
       <w:r>
         <w:rPr>
           <w:i/>
@@ -5608,7 +5337,6 @@
           <w:lang w:eastAsia="ru-RU" w:bidi="ar-SA"/>
         </w:rPr>
       </w:pPr>
-      <w:proofErr w:type="spellStart"/>
       <w:r>
         <w:rPr>
           <w:i/>
@@ -5616,7 +5344,6 @@
         </w:rPr>
         <w:t>BotUnit</w:t>
       </w:r>
-      <w:proofErr w:type="spellEnd"/>
       <w:r>
         <w:rPr>
           <w:i/>
@@ -5642,101 +5369,6 @@
           <w:lang w:eastAsia="ru-RU" w:bidi="ar-SA"/>
         </w:rPr>
         <w:t>ссылка на бота.</w:t>
-      </w:r>
-    </w:p>
-    <w:p>
-      <w:pPr>
-        <w:pStyle w:val="Textbody"/>
-        <w:numPr>
-          <w:ilvl w:val="0"/>
-          <w:numId w:val="11"/>
-        </w:numPr>
-        <w:rPr>
-          <w:lang w:eastAsia="ru-RU" w:bidi="ar-SA"/>
-        </w:rPr>
-      </w:pPr>
-      <w:r>
-        <w:rPr>
-          <w:i/>
-          <w:lang w:val="en-US" w:eastAsia="ru-RU" w:bidi="ar-SA"/>
-        </w:rPr>
-        <w:t>bool</w:t>
-      </w:r>
-      <w:r>
-        <w:rPr>
-          <w:i/>
-          <w:lang w:eastAsia="ru-RU" w:bidi="ar-SA"/>
-        </w:rPr>
-        <w:t xml:space="preserve"> </w:t>
-      </w:r>
-      <w:proofErr w:type="spellStart"/>
-      <w:r>
-        <w:rPr>
-          <w:i/>
-          <w:lang w:val="en-US" w:eastAsia="ru-RU" w:bidi="ar-SA"/>
-        </w:rPr>
-        <w:t>isAbilityUsed</w:t>
-      </w:r>
-      <w:proofErr w:type="spellEnd"/>
-      <w:r>
-        <w:rPr>
-          <w:lang w:eastAsia="ru-RU" w:bidi="ar-SA"/>
-        </w:rPr>
-        <w:t xml:space="preserve"> – </w:t>
-      </w:r>
-      <w:r>
-        <w:rPr>
-          <w:lang w:eastAsia="ru-RU" w:bidi="ar-SA"/>
-        </w:rPr>
-        <w:t>была ли использована способность (случай сохранения до атаки).</w:t>
-      </w:r>
-    </w:p>
-    <w:p>
-      <w:pPr>
-        <w:pStyle w:val="Textbody"/>
-        <w:numPr>
-          <w:ilvl w:val="0"/>
-          <w:numId w:val="11"/>
-        </w:numPr>
-        <w:rPr>
-          <w:lang w:eastAsia="ru-RU" w:bidi="ar-SA"/>
-        </w:rPr>
-      </w:pPr>
-      <w:r>
-        <w:rPr>
-          <w:i/>
-          <w:lang w:val="en-US" w:eastAsia="ru-RU" w:bidi="ar-SA"/>
-        </w:rPr>
-        <w:lastRenderedPageBreak/>
-        <w:t>int</w:t>
-      </w:r>
-      <w:r>
-        <w:rPr>
-          <w:i/>
-          <w:lang w:eastAsia="ru-RU" w:bidi="ar-SA"/>
-        </w:rPr>
-        <w:t xml:space="preserve"> </w:t>
-      </w:r>
-      <w:proofErr w:type="spellStart"/>
-      <w:r>
-        <w:rPr>
-          <w:i/>
-          <w:lang w:val="en-US" w:eastAsia="ru-RU" w:bidi="ar-SA"/>
-        </w:rPr>
-        <w:t>currentDamage</w:t>
-      </w:r>
-      <w:proofErr w:type="spellEnd"/>
-      <w:r>
-        <w:rPr>
-          <w:lang w:eastAsia="ru-RU" w:bidi="ar-SA"/>
-        </w:rPr>
-        <w:t xml:space="preserve"> – </w:t>
-      </w:r>
-      <w:r>
-        <w:rPr>
-          <w:lang w:eastAsia="ru-RU" w:bidi="ar-SA"/>
-        </w:rPr>
-        <w:t>текущий урон (случай сохранения до атаки для двойного урона).</w:t>
       </w:r>
     </w:p>
     <w:p>
@@ -5769,14 +5401,12 @@
         </w:numPr>
         <w:ind w:left="0" w:firstLine="360"/>
       </w:pPr>
-      <w:proofErr w:type="spellStart"/>
       <w:r>
         <w:rPr>
           <w:lang w:val="en-US"/>
         </w:rPr>
         <w:t>FileWrapper</w:t>
       </w:r>
-      <w:proofErr w:type="spellEnd"/>
       <w:r>
         <w:t xml:space="preserve">&amp; </w:t>
       </w:r>
@@ -5787,43 +5417,32 @@
         <w:t>operator</w:t>
       </w:r>
       <w:r>
-        <w:t>&lt;</w:t>
-      </w:r>
-      <w:proofErr w:type="gramStart"/>
-      <w:r>
-        <w:t>&lt;(</w:t>
-      </w:r>
-      <w:proofErr w:type="spellStart"/>
-      <w:proofErr w:type="gramEnd"/>
+        <w:t>&lt;&lt;(</w:t>
+      </w:r>
       <w:r>
         <w:rPr>
           <w:lang w:val="en-US"/>
         </w:rPr>
         <w:t>FileWrapper</w:t>
       </w:r>
-      <w:proofErr w:type="spellEnd"/>
       <w:r>
         <w:t xml:space="preserve">&amp; </w:t>
       </w:r>
-      <w:proofErr w:type="spellStart"/>
       <w:r>
         <w:rPr>
           <w:lang w:val="en-US"/>
         </w:rPr>
         <w:t>fileWrapper</w:t>
       </w:r>
-      <w:proofErr w:type="spellEnd"/>
       <w:r>
         <w:t xml:space="preserve">, </w:t>
       </w:r>
-      <w:proofErr w:type="spellStart"/>
       <w:r>
         <w:rPr>
           <w:lang w:val="en-US"/>
         </w:rPr>
         <w:t>GameState</w:t>
       </w:r>
-      <w:proofErr w:type="spellEnd"/>
       <w:r>
         <w:t xml:space="preserve">&amp; </w:t>
       </w:r>
@@ -5897,7 +5516,6 @@
           <w:i/>
         </w:rPr>
       </w:pPr>
-      <w:proofErr w:type="spellStart"/>
       <w:r>
         <w:rPr>
           <w:i/>
@@ -5905,7 +5523,6 @@
         </w:rPr>
         <w:t>FileWrapper</w:t>
       </w:r>
-      <w:proofErr w:type="spellEnd"/>
       <w:r>
         <w:rPr>
           <w:i/>
@@ -5923,17 +5540,8 @@
         <w:rPr>
           <w:i/>
         </w:rPr>
-        <w:t>&gt;</w:t>
-      </w:r>
-      <w:proofErr w:type="gramStart"/>
-      <w:r>
-        <w:rPr>
-          <w:i/>
-        </w:rPr>
-        <w:t>&gt;(</w:t>
-      </w:r>
-      <w:proofErr w:type="spellStart"/>
-      <w:proofErr w:type="gramEnd"/>
+        <w:t>&gt;&gt;(</w:t>
+      </w:r>
       <w:r>
         <w:rPr>
           <w:i/>
@@ -5941,14 +5549,12 @@
         </w:rPr>
         <w:t>FileWrapper</w:t>
       </w:r>
-      <w:proofErr w:type="spellEnd"/>
       <w:r>
         <w:rPr>
           <w:i/>
         </w:rPr>
         <w:t xml:space="preserve">&amp; </w:t>
       </w:r>
-      <w:proofErr w:type="spellStart"/>
       <w:r>
         <w:rPr>
           <w:i/>
@@ -5956,14 +5562,12 @@
         </w:rPr>
         <w:t>fileWrapper</w:t>
       </w:r>
-      <w:proofErr w:type="spellEnd"/>
       <w:r>
         <w:rPr>
           <w:i/>
         </w:rPr>
         <w:t xml:space="preserve">, </w:t>
       </w:r>
-      <w:proofErr w:type="spellStart"/>
       <w:r>
         <w:rPr>
           <w:i/>
@@ -5971,7 +5575,6 @@
         </w:rPr>
         <w:t>GameState</w:t>
       </w:r>
-      <w:proofErr w:type="spellEnd"/>
       <w:r>
         <w:rPr>
           <w:i/>
@@ -6024,30 +5627,27 @@
       <w:r>
         <w:t xml:space="preserve"> </w:t>
       </w:r>
-      <w:proofErr w:type="spellStart"/>
       <w:r>
         <w:rPr>
           <w:lang w:val="en-US"/>
         </w:rPr>
         <w:t>json</w:t>
       </w:r>
-      <w:proofErr w:type="spellEnd"/>
       <w:r>
         <w:t>,</w:t>
       </w:r>
       <w:r>
-        <w:t xml:space="preserve"> затем </w:t>
-      </w:r>
-      <w:proofErr w:type="spellStart"/>
-      <w:r>
-        <w:t>десериализация</w:t>
-      </w:r>
-      <w:proofErr w:type="spellEnd"/>
+        <w:t xml:space="preserve"> затем десериализация</w:t>
+      </w:r>
       <w:r>
         <w:t>,</w:t>
       </w:r>
       <w:r>
-        <w:t xml:space="preserve"> информация записывается в временные объекты и позже переносится на используемые</w:t>
+        <w:t xml:space="preserve"> </w:t>
+      </w:r>
+      <w:r>
+        <w:lastRenderedPageBreak/>
+        <w:t>информация записывается в временные объекты и позже переносится на используемые</w:t>
       </w:r>
       <w:r>
         <w:t>,</w:t>
@@ -6079,8 +5679,6 @@
         </w:rPr>
         <w:t xml:space="preserve"> </w:t>
       </w:r>
-      <w:proofErr w:type="spellStart"/>
-      <w:proofErr w:type="gramStart"/>
       <w:r>
         <w:rPr>
           <w:i/>
@@ -6088,7 +5686,6 @@
         </w:rPr>
         <w:t>placeShips</w:t>
       </w:r>
-      <w:proofErr w:type="spellEnd"/>
       <w:r>
         <w:rPr>
           <w:i/>
@@ -6096,8 +5693,6 @@
         </w:rPr>
         <w:t>(</w:t>
       </w:r>
-      <w:proofErr w:type="spellStart"/>
-      <w:proofErr w:type="gramEnd"/>
       <w:r>
         <w:rPr>
           <w:i/>
@@ -6105,7 +5700,6 @@
         </w:rPr>
         <w:t>ShipManager</w:t>
       </w:r>
-      <w:proofErr w:type="spellEnd"/>
       <w:r>
         <w:rPr>
           <w:i/>
@@ -6113,7 +5707,6 @@
         </w:rPr>
         <w:t xml:space="preserve">&amp; </w:t>
       </w:r>
-      <w:proofErr w:type="spellStart"/>
       <w:r>
         <w:rPr>
           <w:i/>
@@ -6121,7 +5714,6 @@
         </w:rPr>
         <w:t>shipManager</w:t>
       </w:r>
-      <w:proofErr w:type="spellEnd"/>
       <w:r>
         <w:rPr>
           <w:i/>
@@ -6232,8 +5824,6 @@
         </w:rPr>
         <w:t xml:space="preserve"> </w:t>
       </w:r>
-      <w:proofErr w:type="spellStart"/>
-      <w:proofErr w:type="gramStart"/>
       <w:r>
         <w:rPr>
           <w:i/>
@@ -6241,7 +5831,6 @@
         </w:rPr>
         <w:t>loadGame</w:t>
       </w:r>
-      <w:proofErr w:type="spellEnd"/>
       <w:r>
         <w:rPr>
           <w:i/>
@@ -6249,7 +5838,6 @@
         </w:rPr>
         <w:t>(</w:t>
       </w:r>
-      <w:proofErr w:type="gramEnd"/>
       <w:r>
         <w:rPr>
           <w:i/>
@@ -6284,6 +5872,20 @@
           <w:lang w:val="en-US" w:eastAsia="ru-RU" w:bidi="ar-SA"/>
         </w:rPr>
         <w:t>file</w:t>
+      </w:r>
+      <w:r>
+        <w:rPr>
+          <w:i/>
+          <w:lang w:eastAsia="ru-RU" w:bidi="ar-SA"/>
+        </w:rPr>
+        <w:t>_</w:t>
+      </w:r>
+      <w:r>
+        <w:rPr>
+          <w:i/>
+          <w:lang w:val="en-US" w:eastAsia="ru-RU" w:bidi="ar-SA"/>
+        </w:rPr>
+        <w:t>name</w:t>
       </w:r>
       <w:r>
         <w:rPr>
@@ -6359,19 +5961,15 @@
       <w:r>
         <w:t xml:space="preserve"> </w:t>
       </w:r>
-      <w:proofErr w:type="spellStart"/>
-      <w:proofErr w:type="gramStart"/>
       <w:r>
         <w:rPr>
           <w:lang w:val="en-US"/>
         </w:rPr>
         <w:t>saveGame</w:t>
       </w:r>
-      <w:proofErr w:type="spellEnd"/>
       <w:r>
         <w:t>(</w:t>
       </w:r>
-      <w:proofErr w:type="gramEnd"/>
       <w:r>
         <w:rPr>
           <w:lang w:val="en-US"/>
@@ -6397,6 +5995,21 @@
         <w:t>file</w:t>
       </w:r>
       <w:r>
+        <w:rPr>
+          <w:i/>
+          <w:iCs/>
+        </w:rPr>
+        <w:t>_</w:t>
+      </w:r>
+      <w:r>
+        <w:rPr>
+          <w:i/>
+          <w:iCs/>
+          <w:lang w:val="en-US"/>
+        </w:rPr>
+        <w:t>name</w:t>
+      </w:r>
+      <w:r>
         <w:t>)</w:t>
       </w:r>
       <w:r>
@@ -6426,293 +6039,6 @@
       <w:r>
         <w:t xml:space="preserve"> создаёт обёртку и загружает в неё информацию из объекта класса.</w:t>
       </w:r>
-    </w:p>
-    <w:p>
-      <w:pPr>
-        <w:pStyle w:val="Textbody"/>
-        <w:numPr>
-          <w:ilvl w:val="0"/>
-          <w:numId w:val="2"/>
-        </w:numPr>
-        <w:ind w:left="0" w:firstLine="360"/>
-      </w:pPr>
-      <w:r>
-        <w:rPr>
-          <w:i/>
-          <w:lang w:val="en-US"/>
-        </w:rPr>
-        <w:t>bool</w:t>
-      </w:r>
-      <w:r>
-        <w:rPr>
-          <w:i/>
-        </w:rPr>
-        <w:t xml:space="preserve">&amp; </w:t>
-      </w:r>
-      <w:proofErr w:type="spellStart"/>
-      <w:proofErr w:type="gramStart"/>
-      <w:r>
-        <w:rPr>
-          <w:i/>
-          <w:lang w:val="en-US"/>
-        </w:rPr>
-        <w:t>getIsAbilityUsed</w:t>
-      </w:r>
-      <w:proofErr w:type="spellEnd"/>
-      <w:r>
-        <w:rPr>
-          <w:i/>
-        </w:rPr>
-        <w:t>(</w:t>
-      </w:r>
-      <w:proofErr w:type="gramEnd"/>
-      <w:r>
-        <w:rPr>
-          <w:i/>
-        </w:rPr>
-        <w:t>)</w:t>
-      </w:r>
-      <w:r>
-        <w:t xml:space="preserve"> – </w:t>
-      </w:r>
-      <w:r>
-        <w:t>возвращает информацию о том</w:t>
-      </w:r>
-      <w:r>
-        <w:t>,</w:t>
-      </w:r>
-      <w:r>
-        <w:t xml:space="preserve"> была ли использована способность.</w:t>
-      </w:r>
-    </w:p>
-    <w:p>
-      <w:pPr>
-        <w:pStyle w:val="Textbody"/>
-        <w:numPr>
-          <w:ilvl w:val="0"/>
-          <w:numId w:val="2"/>
-        </w:numPr>
-        <w:ind w:left="0" w:firstLine="360"/>
-      </w:pPr>
-      <w:r>
-        <w:rPr>
-          <w:i/>
-          <w:lang w:val="en-US"/>
-        </w:rPr>
-        <w:t>void</w:t>
-      </w:r>
-      <w:r>
-        <w:rPr>
-          <w:i/>
-        </w:rPr>
-        <w:t xml:space="preserve"> </w:t>
-      </w:r>
-      <w:proofErr w:type="spellStart"/>
-      <w:proofErr w:type="gramStart"/>
-      <w:r>
-        <w:rPr>
-          <w:i/>
-          <w:lang w:val="en-US"/>
-        </w:rPr>
-        <w:t>setIsAbilityUsed</w:t>
-      </w:r>
-      <w:proofErr w:type="spellEnd"/>
-      <w:r>
-        <w:rPr>
-          <w:i/>
-        </w:rPr>
-        <w:t>(</w:t>
-      </w:r>
-      <w:proofErr w:type="spellStart"/>
-      <w:proofErr w:type="gramEnd"/>
-      <w:r>
-        <w:rPr>
-          <w:i/>
-          <w:lang w:val="en-US"/>
-        </w:rPr>
-        <w:t>bool</w:t>
-      </w:r>
-      <w:proofErr w:type="spellEnd"/>
-      <w:r>
-        <w:rPr>
-          <w:i/>
-        </w:rPr>
-        <w:t xml:space="preserve"> </w:t>
-      </w:r>
-      <w:r>
-        <w:rPr>
-          <w:i/>
-          <w:lang w:val="en-US"/>
-        </w:rPr>
-        <w:t>value</w:t>
-      </w:r>
-      <w:r>
-        <w:rPr>
-          <w:i/>
-        </w:rPr>
-        <w:t>)</w:t>
-      </w:r>
-      <w:r>
-        <w:t xml:space="preserve"> – </w:t>
-      </w:r>
-      <w:r>
-        <w:t>выставляет информацию о использовании способности.</w:t>
-      </w:r>
-    </w:p>
-    <w:p>
-      <w:pPr>
-        <w:pStyle w:val="Textbody"/>
-        <w:numPr>
-          <w:ilvl w:val="0"/>
-          <w:numId w:val="2"/>
-        </w:numPr>
-        <w:ind w:left="0" w:firstLine="360"/>
-      </w:pPr>
-      <w:r>
-        <w:rPr>
-          <w:i/>
-          <w:lang w:val="en-US"/>
-        </w:rPr>
-        <w:t>int</w:t>
-      </w:r>
-      <w:r>
-        <w:rPr>
-          <w:i/>
-        </w:rPr>
-        <w:t xml:space="preserve">&amp; </w:t>
-      </w:r>
-      <w:proofErr w:type="spellStart"/>
-      <w:proofErr w:type="gramStart"/>
-      <w:r>
-        <w:rPr>
-          <w:i/>
-          <w:lang w:val="en-US"/>
-        </w:rPr>
-        <w:t>getCurrentDamage</w:t>
-      </w:r>
-      <w:proofErr w:type="spellEnd"/>
-      <w:r>
-        <w:rPr>
-          <w:i/>
-        </w:rPr>
-        <w:t>(</w:t>
-      </w:r>
-      <w:proofErr w:type="gramEnd"/>
-      <w:r>
-        <w:rPr>
-          <w:i/>
-        </w:rPr>
-        <w:t>)</w:t>
-      </w:r>
-      <w:r>
-        <w:t xml:space="preserve"> – возвращает урон.</w:t>
-      </w:r>
-    </w:p>
-    <w:p>
-      <w:pPr>
-        <w:pStyle w:val="Textbody"/>
-        <w:numPr>
-          <w:ilvl w:val="0"/>
-          <w:numId w:val="2"/>
-        </w:numPr>
-        <w:ind w:left="0" w:firstLine="360"/>
-        <w:rPr>
-          <w:lang w:val="en-US"/>
-        </w:rPr>
-      </w:pPr>
-      <w:r>
-        <w:rPr>
-          <w:i/>
-          <w:lang w:val="en-US"/>
-        </w:rPr>
-        <w:t>void</w:t>
-      </w:r>
-      <w:r>
-        <w:rPr>
-          <w:i/>
-          <w:lang w:val="en-US"/>
-        </w:rPr>
-        <w:t xml:space="preserve"> </w:t>
-      </w:r>
-      <w:proofErr w:type="spellStart"/>
-      <w:proofErr w:type="gramStart"/>
-      <w:r>
-        <w:rPr>
-          <w:i/>
-          <w:lang w:val="en-US"/>
-        </w:rPr>
-        <w:t>setCurrentDamage</w:t>
-      </w:r>
-      <w:proofErr w:type="spellEnd"/>
-      <w:r>
-        <w:rPr>
-          <w:i/>
-          <w:lang w:val="en-US"/>
-        </w:rPr>
-        <w:t>(</w:t>
-      </w:r>
-      <w:proofErr w:type="gramEnd"/>
-      <w:r>
-        <w:rPr>
-          <w:i/>
-          <w:lang w:val="en-US"/>
-        </w:rPr>
-        <w:t>int</w:t>
-      </w:r>
-      <w:r>
-        <w:rPr>
-          <w:i/>
-          <w:lang w:val="en-US"/>
-        </w:rPr>
-        <w:t xml:space="preserve"> </w:t>
-      </w:r>
-      <w:r>
-        <w:rPr>
-          <w:i/>
-          <w:lang w:val="en-US"/>
-        </w:rPr>
-        <w:t>damage</w:t>
-      </w:r>
-      <w:r>
-        <w:rPr>
-          <w:i/>
-          <w:lang w:val="en-US"/>
-        </w:rPr>
-        <w:t>)</w:t>
-      </w:r>
-      <w:r>
-        <w:rPr>
-          <w:lang w:val="en-US"/>
-        </w:rPr>
-        <w:t xml:space="preserve"> – </w:t>
-      </w:r>
-      <w:r>
-        <w:t>выставляет</w:t>
-      </w:r>
-      <w:r>
-        <w:rPr>
-          <w:lang w:val="en-US"/>
-        </w:rPr>
-        <w:t xml:space="preserve"> </w:t>
-      </w:r>
-      <w:r>
-        <w:t>урон</w:t>
-      </w:r>
-      <w:r>
-        <w:rPr>
-          <w:lang w:val="en-US"/>
-        </w:rPr>
-        <w:t xml:space="preserve">. </w:t>
-      </w:r>
-    </w:p>
-    <w:p>
-      <w:pPr>
-        <w:widowControl/>
-        <w:textAlignment w:val="auto"/>
-        <w:rPr>
-          <w:lang w:val="en-US"/>
-        </w:rPr>
-      </w:pPr>
       <w:r>
         <w:rPr>
           <w:rFonts w:hint="eastAsia"/>
@@ -6897,32 +6223,68 @@
         <w:pStyle w:val="Textbody"/>
         <w:rPr>
           <w:color w:val="000000"/>
+        </w:rPr>
+      </w:pPr>
+      <w:r>
+        <w:rPr>
+          <w:color w:val="000000"/>
+        </w:rPr>
+        <w:t>Во время выпо</w:t>
+      </w:r>
+      <w:r>
+        <w:rPr>
+          <w:color w:val="000000"/>
+        </w:rPr>
+        <w:t>лнения лабораторной работы, было изучено</w:t>
+      </w:r>
+      <w:r>
+        <w:rPr>
+          <w:color w:val="000000"/>
+        </w:rPr>
+        <w:t xml:space="preserve"> </w:t>
+      </w:r>
+      <w:r>
+        <w:rPr>
+          <w:color w:val="000000"/>
+        </w:rPr>
+        <w:t>связывание классов</w:t>
+      </w:r>
+      <w:r>
+        <w:rPr>
+          <w:color w:val="000000"/>
+        </w:rPr>
+        <w:t xml:space="preserve"> </w:t>
+      </w:r>
+      <w:r>
+        <w:rPr>
+          <w:color w:val="000000"/>
+        </w:rPr>
+        <w:t xml:space="preserve">в </w:t>
+      </w:r>
+      <w:r>
+        <w:rPr>
+          <w:color w:val="000000"/>
           <w:lang w:val="en-US"/>
         </w:rPr>
-      </w:pPr>
+        <w:t>C</w:t>
+      </w:r>
       <w:r>
         <w:rPr>
           <w:color w:val="000000"/>
         </w:rPr>
-        <w:t>Во время выпо</w:t>
+        <w:t>+</w:t>
       </w:r>
       <w:r>
         <w:rPr>
           <w:color w:val="000000"/>
         </w:rPr>
-        <w:t>лнения лабораторной работы, было изучено</w:t>
+        <w:t>+</w:t>
       </w:r>
       <w:r>
         <w:rPr>
           <w:color w:val="000000"/>
         </w:rPr>
-        <w:t xml:space="preserve"> </w:t>
-      </w:r>
-      <w:r>
-        <w:rPr>
-          <w:color w:val="000000"/>
-        </w:rPr>
-        <w:t>связывание классов и созданные соответствующие заданию классы</w:t>
+        <w:t xml:space="preserve"> и созданны соответствующие заданию классы</w:t>
       </w:r>
       <w:r>
         <w:rPr>
@@ -9839,6 +9201,7 @@
   <w:style w:type="character" w:default="1" w:styleId="a0">
     <w:name w:val="Default Paragraph Font"/>
     <w:uiPriority w:val="1"/>
+    <w:semiHidden/>
     <w:unhideWhenUsed/>
   </w:style>
   <w:style w:type="table" w:default="1" w:styleId="a1">

</xml_diff>